<commit_message>
updates with Adwoa's code
</commit_message>
<xml_diff>
--- a/DELIVERABLE 2_revised.docx
+++ b/DELIVERABLE 2_revised.docx
@@ -2008,27 +2008,14 @@
       <w:r>
         <w:t xml:space="preserve">Figure </w:t>
       </w:r>
-      <w:r>
-        <w:fldChar w:fldCharType="begin"/>
-      </w:r>
-      <w:r>
-        <w:instrText xml:space="preserve"> SEQ Figure \* ARABIC </w:instrText>
-      </w:r>
-      <w:r>
-        <w:fldChar w:fldCharType="separate"/>
-      </w:r>
-      <w:r>
-        <w:rPr>
-          <w:noProof/>
-        </w:rPr>
-        <w:t>1</w:t>
-      </w:r>
-      <w:r>
-        <w:rPr>
-          <w:noProof/>
-        </w:rPr>
-        <w:fldChar w:fldCharType="end"/>
-      </w:r>
+      <w:fldSimple w:instr=" SEQ Figure \* ARABIC ">
+        <w:r>
+          <w:rPr>
+            <w:noProof/>
+          </w:rPr>
+          <w:t>1</w:t>
+        </w:r>
+      </w:fldSimple>
       <w:r>
         <w:t>: GANTT Chart</w:t>
       </w:r>
@@ -2230,27 +2217,14 @@
       <w:r>
         <w:t xml:space="preserve">Figure </w:t>
       </w:r>
-      <w:r>
-        <w:fldChar w:fldCharType="begin"/>
-      </w:r>
-      <w:r>
-        <w:instrText xml:space="preserve"> SEQ Figure \* ARABIC </w:instrText>
-      </w:r>
-      <w:r>
-        <w:fldChar w:fldCharType="separate"/>
-      </w:r>
-      <w:r>
-        <w:rPr>
-          <w:noProof/>
-        </w:rPr>
-        <w:t>2</w:t>
-      </w:r>
-      <w:r>
-        <w:rPr>
-          <w:noProof/>
-        </w:rPr>
-        <w:fldChar w:fldCharType="end"/>
-      </w:r>
+      <w:fldSimple w:instr=" SEQ Figure \* ARABIC ">
+        <w:r>
+          <w:rPr>
+            <w:noProof/>
+          </w:rPr>
+          <w:t>2</w:t>
+        </w:r>
+      </w:fldSimple>
       <w:r>
         <w:t>: Web Source</w:t>
       </w:r>
@@ -5593,27 +5567,14 @@
       <w:r>
         <w:t xml:space="preserve">Figure </w:t>
       </w:r>
-      <w:r>
-        <w:fldChar w:fldCharType="begin"/>
-      </w:r>
-      <w:r>
-        <w:instrText xml:space="preserve"> SEQ Figure \* ARABIC </w:instrText>
-      </w:r>
-      <w:r>
-        <w:fldChar w:fldCharType="separate"/>
-      </w:r>
-      <w:r>
-        <w:rPr>
-          <w:noProof/>
-        </w:rPr>
-        <w:t>3</w:t>
-      </w:r>
-      <w:r>
-        <w:rPr>
-          <w:noProof/>
-        </w:rPr>
-        <w:fldChar w:fldCharType="end"/>
-      </w:r>
+      <w:fldSimple w:instr=" SEQ Figure \* ARABIC ">
+        <w:r>
+          <w:rPr>
+            <w:noProof/>
+          </w:rPr>
+          <w:t>3</w:t>
+        </w:r>
+      </w:fldSimple>
       <w:r>
         <w:t>: Distribution of the variable Cost of Living Index</w:t>
       </w:r>
@@ -5701,30 +5662,14 @@
       <w:r>
         <w:t xml:space="preserve">Figure </w:t>
       </w:r>
-      <w:r>
-        <w:fldChar w:fldCharType="begin"/>
-      </w:r>
-      <w:r>
-        <w:instrText xml:space="preserve"> SEQ Figure</w:instrText>
-      </w:r>
-      <w:r>
-        <w:instrText xml:space="preserve"> \* ARABIC </w:instrText>
-      </w:r>
-      <w:r>
-        <w:fldChar w:fldCharType="separate"/>
-      </w:r>
-      <w:r>
-        <w:rPr>
-          <w:noProof/>
-        </w:rPr>
-        <w:t>4</w:t>
-      </w:r>
-      <w:r>
-        <w:rPr>
-          <w:noProof/>
-        </w:rPr>
-        <w:fldChar w:fldCharType="end"/>
-      </w:r>
+      <w:fldSimple w:instr=" SEQ Figure \* ARABIC ">
+        <w:r>
+          <w:rPr>
+            <w:noProof/>
+          </w:rPr>
+          <w:t>4</w:t>
+        </w:r>
+      </w:fldSimple>
       <w:r>
         <w:t xml:space="preserve">: Normality plot for the </w:t>
       </w:r>
@@ -5833,27 +5778,14 @@
       <w:r>
         <w:t xml:space="preserve">Figure </w:t>
       </w:r>
-      <w:r>
-        <w:fldChar w:fldCharType="begin"/>
-      </w:r>
-      <w:r>
-        <w:instrText xml:space="preserve"> SEQ Figure \* ARABIC </w:instrText>
-      </w:r>
-      <w:r>
-        <w:fldChar w:fldCharType="separate"/>
-      </w:r>
-      <w:r>
-        <w:rPr>
-          <w:noProof/>
-        </w:rPr>
-        <w:t>5</w:t>
-      </w:r>
-      <w:r>
-        <w:rPr>
-          <w:noProof/>
-        </w:rPr>
-        <w:fldChar w:fldCharType="end"/>
-      </w:r>
+      <w:fldSimple w:instr=" SEQ Figure \* ARABIC ">
+        <w:r>
+          <w:rPr>
+            <w:noProof/>
+          </w:rPr>
+          <w:t>5</w:t>
+        </w:r>
+      </w:fldSimple>
       <w:r>
         <w:t>: Distribution of the variable Rent</w:t>
       </w:r>
@@ -5977,27 +5909,14 @@
       <w:r>
         <w:t xml:space="preserve">Figure </w:t>
       </w:r>
-      <w:r>
-        <w:fldChar w:fldCharType="begin"/>
-      </w:r>
-      <w:r>
-        <w:instrText xml:space="preserve"> SEQ Figure \* ARABIC </w:instrText>
-      </w:r>
-      <w:r>
-        <w:fldChar w:fldCharType="separate"/>
-      </w:r>
-      <w:r>
-        <w:rPr>
-          <w:noProof/>
-        </w:rPr>
-        <w:t>6</w:t>
-      </w:r>
-      <w:r>
-        <w:rPr>
-          <w:noProof/>
-        </w:rPr>
-        <w:fldChar w:fldCharType="end"/>
-      </w:r>
+      <w:fldSimple w:instr=" SEQ Figure \* ARABIC ">
+        <w:r>
+          <w:rPr>
+            <w:noProof/>
+          </w:rPr>
+          <w:t>6</w:t>
+        </w:r>
+      </w:fldSimple>
       <w:r>
         <w:t>: Normality plot for Rent Index</w:t>
       </w:r>
@@ -6099,27 +6018,14 @@
       <w:r>
         <w:t xml:space="preserve">Figure </w:t>
       </w:r>
-      <w:r>
-        <w:fldChar w:fldCharType="begin"/>
-      </w:r>
-      <w:r>
-        <w:instrText xml:space="preserve"> SEQ Figure \* ARABIC </w:instrText>
-      </w:r>
-      <w:r>
-        <w:fldChar w:fldCharType="separate"/>
-      </w:r>
-      <w:r>
-        <w:rPr>
-          <w:noProof/>
-        </w:rPr>
-        <w:t>7</w:t>
-      </w:r>
-      <w:r>
-        <w:rPr>
-          <w:noProof/>
-        </w:rPr>
-        <w:fldChar w:fldCharType="end"/>
-      </w:r>
+      <w:fldSimple w:instr=" SEQ Figure \* ARABIC ">
+        <w:r>
+          <w:rPr>
+            <w:noProof/>
+          </w:rPr>
+          <w:t>7</w:t>
+        </w:r>
+      </w:fldSimple>
       <w:r>
         <w:t>: Distribution of the variable Health Care Index</w:t>
       </w:r>
@@ -6224,27 +6130,14 @@
       <w:r>
         <w:t xml:space="preserve">Figure </w:t>
       </w:r>
-      <w:r>
-        <w:fldChar w:fldCharType="begin"/>
-      </w:r>
-      <w:r>
-        <w:instrText xml:space="preserve"> SEQ Figure \* ARABIC </w:instrText>
-      </w:r>
-      <w:r>
-        <w:fldChar w:fldCharType="separate"/>
-      </w:r>
-      <w:r>
-        <w:rPr>
-          <w:noProof/>
-        </w:rPr>
-        <w:t>8</w:t>
-      </w:r>
-      <w:r>
-        <w:rPr>
-          <w:noProof/>
-        </w:rPr>
-        <w:fldChar w:fldCharType="end"/>
-      </w:r>
+      <w:fldSimple w:instr=" SEQ Figure \* ARABIC ">
+        <w:r>
+          <w:rPr>
+            <w:noProof/>
+          </w:rPr>
+          <w:t>8</w:t>
+        </w:r>
+      </w:fldSimple>
       <w:r>
         <w:t>: Normality plot for Health Care Index</w:t>
       </w:r>
@@ -6364,27 +6257,14 @@
       <w:r>
         <w:t xml:space="preserve">Figure </w:t>
       </w:r>
-      <w:r>
-        <w:fldChar w:fldCharType="begin"/>
-      </w:r>
-      <w:r>
-        <w:instrText xml:space="preserve"> SEQ Figure \* ARABIC </w:instrText>
-      </w:r>
-      <w:r>
-        <w:fldChar w:fldCharType="separate"/>
-      </w:r>
-      <w:r>
-        <w:rPr>
-          <w:noProof/>
-        </w:rPr>
-        <w:t>9</w:t>
-      </w:r>
-      <w:r>
-        <w:rPr>
-          <w:noProof/>
-        </w:rPr>
-        <w:fldChar w:fldCharType="end"/>
-      </w:r>
+      <w:fldSimple w:instr=" SEQ Figure \* ARABIC ">
+        <w:r>
+          <w:rPr>
+            <w:noProof/>
+          </w:rPr>
+          <w:t>9</w:t>
+        </w:r>
+      </w:fldSimple>
       <w:r>
         <w:t xml:space="preserve">: </w:t>
       </w:r>
@@ -6501,27 +6381,14 @@
       <w:r>
         <w:t xml:space="preserve">Figure </w:t>
       </w:r>
-      <w:r>
-        <w:fldChar w:fldCharType="begin"/>
-      </w:r>
-      <w:r>
-        <w:instrText xml:space="preserve"> SEQ Figure \* ARABIC </w:instrText>
-      </w:r>
-      <w:r>
-        <w:fldChar w:fldCharType="separate"/>
-      </w:r>
-      <w:r>
-        <w:rPr>
-          <w:noProof/>
-        </w:rPr>
-        <w:t>10</w:t>
-      </w:r>
-      <w:r>
-        <w:rPr>
-          <w:noProof/>
-        </w:rPr>
-        <w:fldChar w:fldCharType="end"/>
-      </w:r>
+      <w:fldSimple w:instr=" SEQ Figure \* ARABIC ">
+        <w:r>
+          <w:rPr>
+            <w:noProof/>
+          </w:rPr>
+          <w:t>10</w:t>
+        </w:r>
+      </w:fldSimple>
       <w:r>
         <w:t>: Normality plot for Health Care Expertise</w:t>
       </w:r>
@@ -6617,27 +6484,14 @@
       <w:r>
         <w:t xml:space="preserve">Figure </w:t>
       </w:r>
-      <w:r>
-        <w:fldChar w:fldCharType="begin"/>
-      </w:r>
-      <w:r>
-        <w:instrText xml:space="preserve"> SEQ Figure \* ARABIC </w:instrText>
-      </w:r>
-      <w:r>
-        <w:fldChar w:fldCharType="separate"/>
-      </w:r>
-      <w:r>
-        <w:rPr>
-          <w:noProof/>
-        </w:rPr>
-        <w:t>11</w:t>
-      </w:r>
-      <w:r>
-        <w:rPr>
-          <w:noProof/>
-        </w:rPr>
-        <w:fldChar w:fldCharType="end"/>
-      </w:r>
+      <w:fldSimple w:instr=" SEQ Figure \* ARABIC ">
+        <w:r>
+          <w:rPr>
+            <w:noProof/>
+          </w:rPr>
+          <w:t>11</w:t>
+        </w:r>
+      </w:fldSimple>
       <w:r>
         <w:t>: Distribution of the variable Quality of Life Index</w:t>
       </w:r>
@@ -6736,27 +6590,14 @@
       <w:r>
         <w:t xml:space="preserve">Figure </w:t>
       </w:r>
-      <w:r>
-        <w:fldChar w:fldCharType="begin"/>
-      </w:r>
-      <w:r>
-        <w:instrText xml:space="preserve"> SEQ Figure \* ARABIC </w:instrText>
-      </w:r>
-      <w:r>
-        <w:fldChar w:fldCharType="separate"/>
-      </w:r>
-      <w:r>
-        <w:rPr>
-          <w:noProof/>
-        </w:rPr>
-        <w:t>12</w:t>
-      </w:r>
-      <w:r>
-        <w:rPr>
-          <w:noProof/>
-        </w:rPr>
-        <w:fldChar w:fldCharType="end"/>
-      </w:r>
+      <w:fldSimple w:instr=" SEQ Figure \* ARABIC ">
+        <w:r>
+          <w:rPr>
+            <w:noProof/>
+          </w:rPr>
+          <w:t>12</w:t>
+        </w:r>
+      </w:fldSimple>
       <w:r>
         <w:t>: Normality plot for Quality-of-Life Index</w:t>
       </w:r>
@@ -6845,27 +6686,14 @@
       <w:r>
         <w:t xml:space="preserve">Figure </w:t>
       </w:r>
-      <w:r>
-        <w:fldChar w:fldCharType="begin"/>
-      </w:r>
-      <w:r>
-        <w:instrText xml:space="preserve"> SEQ Figure \* ARABIC </w:instrText>
-      </w:r>
-      <w:r>
-        <w:fldChar w:fldCharType="separate"/>
-      </w:r>
-      <w:r>
-        <w:rPr>
-          <w:noProof/>
-        </w:rPr>
-        <w:t>13</w:t>
-      </w:r>
-      <w:r>
-        <w:rPr>
-          <w:noProof/>
-        </w:rPr>
-        <w:fldChar w:fldCharType="end"/>
-      </w:r>
+      <w:fldSimple w:instr=" SEQ Figure \* ARABIC ">
+        <w:r>
+          <w:rPr>
+            <w:noProof/>
+          </w:rPr>
+          <w:t>13</w:t>
+        </w:r>
+      </w:fldSimple>
       <w:r>
         <w:t>: Distribution of the variable Family Planning</w:t>
       </w:r>
@@ -6957,30 +6785,14 @@
       <w:r>
         <w:t xml:space="preserve">Figure </w:t>
       </w:r>
-      <w:r>
-        <w:fldChar w:fldCharType="begin"/>
-      </w:r>
-      <w:r>
-        <w:instrText xml:space="preserve"> SEQ Fig</w:instrText>
-      </w:r>
-      <w:r>
-        <w:instrText xml:space="preserve">ure \* ARABIC </w:instrText>
-      </w:r>
-      <w:r>
-        <w:fldChar w:fldCharType="separate"/>
-      </w:r>
-      <w:r>
-        <w:rPr>
-          <w:noProof/>
-        </w:rPr>
-        <w:t>14</w:t>
-      </w:r>
-      <w:r>
-        <w:rPr>
-          <w:noProof/>
-        </w:rPr>
-        <w:fldChar w:fldCharType="end"/>
-      </w:r>
+      <w:fldSimple w:instr=" SEQ Figure \* ARABIC ">
+        <w:r>
+          <w:rPr>
+            <w:noProof/>
+          </w:rPr>
+          <w:t>14</w:t>
+        </w:r>
+      </w:fldSimple>
       <w:r>
         <w:t xml:space="preserve">: Normality </w:t>
       </w:r>
@@ -7069,27 +6881,14 @@
       <w:r>
         <w:t xml:space="preserve">Figure </w:t>
       </w:r>
-      <w:r>
-        <w:fldChar w:fldCharType="begin"/>
-      </w:r>
-      <w:r>
-        <w:instrText xml:space="preserve"> SEQ Figure \* ARABIC </w:instrText>
-      </w:r>
-      <w:r>
-        <w:fldChar w:fldCharType="separate"/>
-      </w:r>
-      <w:r>
-        <w:rPr>
-          <w:noProof/>
-        </w:rPr>
-        <w:t>15</w:t>
-      </w:r>
-      <w:r>
-        <w:rPr>
-          <w:noProof/>
-        </w:rPr>
-        <w:fldChar w:fldCharType="end"/>
-      </w:r>
+      <w:fldSimple w:instr=" SEQ Figure \* ARABIC ">
+        <w:r>
+          <w:rPr>
+            <w:noProof/>
+          </w:rPr>
+          <w:t>15</w:t>
+        </w:r>
+      </w:fldSimple>
       <w:r>
         <w:t>: Distribution of the variable Live Births per Woman per Country</w:t>
       </w:r>
@@ -7175,27 +6974,14 @@
       <w:r>
         <w:t xml:space="preserve">Figure </w:t>
       </w:r>
-      <w:r>
-        <w:fldChar w:fldCharType="begin"/>
-      </w:r>
-      <w:r>
-        <w:instrText xml:space="preserve"> SEQ Figure \* ARABIC </w:instrText>
-      </w:r>
-      <w:r>
-        <w:fldChar w:fldCharType="separate"/>
-      </w:r>
-      <w:r>
-        <w:rPr>
-          <w:noProof/>
-        </w:rPr>
-        <w:t>16</w:t>
-      </w:r>
-      <w:r>
-        <w:rPr>
-          <w:noProof/>
-        </w:rPr>
-        <w:fldChar w:fldCharType="end"/>
-      </w:r>
+      <w:fldSimple w:instr=" SEQ Figure \* ARABIC ">
+        <w:r>
+          <w:rPr>
+            <w:noProof/>
+          </w:rPr>
+          <w:t>16</w:t>
+        </w:r>
+      </w:fldSimple>
       <w:r>
         <w:t>: Normality plot for Live Births per Woman per Country</w:t>
       </w:r>
@@ -7297,27 +7083,14 @@
       <w:r>
         <w:t xml:space="preserve">Figure </w:t>
       </w:r>
-      <w:r>
-        <w:fldChar w:fldCharType="begin"/>
-      </w:r>
-      <w:r>
-        <w:instrText xml:space="preserve"> SEQ Figure \* ARABIC </w:instrText>
-      </w:r>
-      <w:r>
-        <w:fldChar w:fldCharType="separate"/>
-      </w:r>
-      <w:r>
-        <w:rPr>
-          <w:noProof/>
-        </w:rPr>
-        <w:t>17</w:t>
-      </w:r>
-      <w:r>
-        <w:rPr>
-          <w:noProof/>
-        </w:rPr>
-        <w:fldChar w:fldCharType="end"/>
-      </w:r>
+      <w:fldSimple w:instr=" SEQ Figure \* ARABIC ">
+        <w:r>
+          <w:rPr>
+            <w:noProof/>
+          </w:rPr>
+          <w:t>17</w:t>
+        </w:r>
+      </w:fldSimple>
       <w:r>
         <w:t>: Distribution of the variable Annual Births per Country</w:t>
       </w:r>
@@ -7403,27 +7176,14 @@
       <w:r>
         <w:t xml:space="preserve">Figure </w:t>
       </w:r>
-      <w:r>
-        <w:fldChar w:fldCharType="begin"/>
-      </w:r>
-      <w:r>
-        <w:instrText xml:space="preserve"> SEQ Figure \* ARABIC </w:instrText>
-      </w:r>
-      <w:r>
-        <w:fldChar w:fldCharType="separate"/>
-      </w:r>
-      <w:r>
-        <w:rPr>
-          <w:noProof/>
-        </w:rPr>
-        <w:t>18</w:t>
-      </w:r>
-      <w:r>
-        <w:rPr>
-          <w:noProof/>
-        </w:rPr>
-        <w:fldChar w:fldCharType="end"/>
-      </w:r>
+      <w:fldSimple w:instr=" SEQ Figure \* ARABIC ">
+        <w:r>
+          <w:rPr>
+            <w:noProof/>
+          </w:rPr>
+          <w:t>18</w:t>
+        </w:r>
+      </w:fldSimple>
       <w:r>
         <w:t>: Normality plot for Annual Births per Country</w:t>
       </w:r>
@@ -7677,27 +7437,14 @@
       <w:r>
         <w:t xml:space="preserve">Figure </w:t>
       </w:r>
-      <w:r>
-        <w:fldChar w:fldCharType="begin"/>
-      </w:r>
-      <w:r>
-        <w:instrText xml:space="preserve"> SEQ Figure \* ARABIC </w:instrText>
-      </w:r>
-      <w:r>
-        <w:fldChar w:fldCharType="separate"/>
-      </w:r>
-      <w:r>
-        <w:rPr>
-          <w:noProof/>
-        </w:rPr>
-        <w:t>19</w:t>
-      </w:r>
-      <w:r>
-        <w:rPr>
-          <w:noProof/>
-        </w:rPr>
-        <w:fldChar w:fldCharType="end"/>
-      </w:r>
+      <w:fldSimple w:instr=" SEQ Figure \* ARABIC ">
+        <w:r>
+          <w:rPr>
+            <w:noProof/>
+          </w:rPr>
+          <w:t>19</w:t>
+        </w:r>
+      </w:fldSimple>
       <w:r>
         <w:t>: Correlation Matrix of Variables</w:t>
       </w:r>
@@ -7892,27 +7639,14 @@
       <w:r>
         <w:t xml:space="preserve">Figure </w:t>
       </w:r>
-      <w:r>
-        <w:fldChar w:fldCharType="begin"/>
-      </w:r>
-      <w:r>
-        <w:instrText xml:space="preserve"> SEQ Figure \* ARABIC </w:instrText>
-      </w:r>
-      <w:r>
-        <w:fldChar w:fldCharType="separate"/>
-      </w:r>
-      <w:r>
-        <w:rPr>
-          <w:noProof/>
-        </w:rPr>
-        <w:t>20</w:t>
-      </w:r>
-      <w:r>
-        <w:rPr>
-          <w:noProof/>
-        </w:rPr>
-        <w:fldChar w:fldCharType="end"/>
-      </w:r>
+      <w:fldSimple w:instr=" SEQ Figure \* ARABIC ">
+        <w:r>
+          <w:rPr>
+            <w:noProof/>
+          </w:rPr>
+          <w:t>20</w:t>
+        </w:r>
+      </w:fldSimple>
       <w:r>
         <w:t>: Multiple Regression with all factors</w:t>
       </w:r>
@@ -7978,27 +7712,14 @@
       <w:r>
         <w:t xml:space="preserve">Figure </w:t>
       </w:r>
-      <w:r>
-        <w:fldChar w:fldCharType="begin"/>
-      </w:r>
-      <w:r>
-        <w:instrText xml:space="preserve"> SEQ Figure \* ARABIC </w:instrText>
-      </w:r>
-      <w:r>
-        <w:fldChar w:fldCharType="separate"/>
-      </w:r>
-      <w:r>
-        <w:rPr>
-          <w:noProof/>
-        </w:rPr>
-        <w:t>21</w:t>
-      </w:r>
-      <w:r>
-        <w:rPr>
-          <w:noProof/>
-        </w:rPr>
-        <w:fldChar w:fldCharType="end"/>
-      </w:r>
+      <w:fldSimple w:instr=" SEQ Figure \* ARABIC ">
+        <w:r>
+          <w:rPr>
+            <w:noProof/>
+          </w:rPr>
+          <w:t>21</w:t>
+        </w:r>
+      </w:fldSimple>
       <w:r>
         <w:t xml:space="preserve">: Summary of fit for </w:t>
       </w:r>
@@ -8072,27 +7793,14 @@
       <w:r>
         <w:t xml:space="preserve">Figure </w:t>
       </w:r>
-      <w:r>
-        <w:fldChar w:fldCharType="begin"/>
-      </w:r>
-      <w:r>
-        <w:instrText xml:space="preserve"> SEQ Figure \* ARABIC </w:instrText>
-      </w:r>
-      <w:r>
-        <w:fldChar w:fldCharType="separate"/>
-      </w:r>
-      <w:r>
-        <w:rPr>
-          <w:noProof/>
-        </w:rPr>
-        <w:t>22</w:t>
-      </w:r>
-      <w:r>
-        <w:rPr>
-          <w:noProof/>
-        </w:rPr>
-        <w:fldChar w:fldCharType="end"/>
-      </w:r>
+      <w:fldSimple w:instr=" SEQ Figure \* ARABIC ">
+        <w:r>
+          <w:rPr>
+            <w:noProof/>
+          </w:rPr>
+          <w:t>22</w:t>
+        </w:r>
+      </w:fldSimple>
       <w:r>
         <w:t xml:space="preserve">: Parameter Estimates of </w:t>
       </w:r>
@@ -8329,27 +8037,14 @@
       <w:r>
         <w:t xml:space="preserve">Figure </w:t>
       </w:r>
-      <w:r>
-        <w:fldChar w:fldCharType="begin"/>
-      </w:r>
-      <w:r>
-        <w:instrText xml:space="preserve"> SEQ Figure \* ARABIC </w:instrText>
-      </w:r>
-      <w:r>
-        <w:fldChar w:fldCharType="separate"/>
-      </w:r>
-      <w:r>
-        <w:rPr>
-          <w:noProof/>
-        </w:rPr>
-        <w:t>23</w:t>
-      </w:r>
-      <w:r>
-        <w:rPr>
-          <w:noProof/>
-        </w:rPr>
-        <w:fldChar w:fldCharType="end"/>
-      </w:r>
+      <w:fldSimple w:instr=" SEQ Figure \* ARABIC ">
+        <w:r>
+          <w:rPr>
+            <w:noProof/>
+          </w:rPr>
+          <w:t>23</w:t>
+        </w:r>
+      </w:fldSimple>
       <w:r>
         <w:t>: Regression with the selected factors</w:t>
       </w:r>
@@ -8417,27 +8112,14 @@
       <w:r>
         <w:t xml:space="preserve">Figure </w:t>
       </w:r>
-      <w:r>
-        <w:fldChar w:fldCharType="begin"/>
-      </w:r>
-      <w:r>
-        <w:instrText xml:space="preserve"> SEQ Figure \* ARABIC </w:instrText>
-      </w:r>
-      <w:r>
-        <w:fldChar w:fldCharType="separate"/>
-      </w:r>
-      <w:r>
-        <w:rPr>
-          <w:noProof/>
-        </w:rPr>
-        <w:t>24</w:t>
-      </w:r>
-      <w:r>
-        <w:rPr>
-          <w:noProof/>
-        </w:rPr>
-        <w:fldChar w:fldCharType="end"/>
-      </w:r>
+      <w:fldSimple w:instr=" SEQ Figure \* ARABIC ">
+        <w:r>
+          <w:rPr>
+            <w:noProof/>
+          </w:rPr>
+          <w:t>24</w:t>
+        </w:r>
+      </w:fldSimple>
       <w:r>
         <w:t xml:space="preserve">: Summary of fit for </w:t>
       </w:r>
@@ -8511,27 +8193,14 @@
       <w:r>
         <w:t xml:space="preserve">Figure </w:t>
       </w:r>
-      <w:r>
-        <w:fldChar w:fldCharType="begin"/>
-      </w:r>
-      <w:r>
-        <w:instrText xml:space="preserve"> SEQ Figure \* ARABIC </w:instrText>
-      </w:r>
-      <w:r>
-        <w:fldChar w:fldCharType="separate"/>
-      </w:r>
-      <w:r>
-        <w:rPr>
-          <w:noProof/>
-        </w:rPr>
-        <w:t>25</w:t>
-      </w:r>
-      <w:r>
-        <w:rPr>
-          <w:noProof/>
-        </w:rPr>
-        <w:fldChar w:fldCharType="end"/>
-      </w:r>
+      <w:fldSimple w:instr=" SEQ Figure \* ARABIC ">
+        <w:r>
+          <w:rPr>
+            <w:noProof/>
+          </w:rPr>
+          <w:t>25</w:t>
+        </w:r>
+      </w:fldSimple>
       <w:r>
         <w:t>: Parameter estimates for Model 2</w:t>
       </w:r>
@@ -9759,27 +9428,14 @@
       <w:r>
         <w:t xml:space="preserve">Figure </w:t>
       </w:r>
-      <w:r>
-        <w:fldChar w:fldCharType="begin"/>
-      </w:r>
-      <w:r>
-        <w:instrText xml:space="preserve"> SEQ Figure \* ARABIC </w:instrText>
-      </w:r>
-      <w:r>
-        <w:fldChar w:fldCharType="separate"/>
-      </w:r>
-      <w:r>
-        <w:rPr>
-          <w:noProof/>
-        </w:rPr>
-        <w:t>26</w:t>
-      </w:r>
-      <w:r>
-        <w:rPr>
-          <w:noProof/>
-        </w:rPr>
-        <w:fldChar w:fldCharType="end"/>
-      </w:r>
+      <w:fldSimple w:instr=" SEQ Figure \* ARABIC ">
+        <w:r>
+          <w:rPr>
+            <w:noProof/>
+          </w:rPr>
+          <w:t>26</w:t>
+        </w:r>
+      </w:fldSimple>
       <w:r>
         <w:rPr>
           <w:lang w:val="en-US"/>
@@ -9870,27 +9526,14 @@
       <w:r>
         <w:t xml:space="preserve">Figure </w:t>
       </w:r>
-      <w:r>
-        <w:fldChar w:fldCharType="begin"/>
-      </w:r>
-      <w:r>
-        <w:instrText xml:space="preserve"> SEQ Figure \* ARABIC </w:instrText>
-      </w:r>
-      <w:r>
-        <w:fldChar w:fldCharType="separate"/>
-      </w:r>
-      <w:r>
-        <w:rPr>
-          <w:noProof/>
-        </w:rPr>
-        <w:t>27</w:t>
-      </w:r>
-      <w:r>
-        <w:rPr>
-          <w:noProof/>
-        </w:rPr>
-        <w:fldChar w:fldCharType="end"/>
-      </w:r>
+      <w:fldSimple w:instr=" SEQ Figure \* ARABIC ">
+        <w:r>
+          <w:rPr>
+            <w:noProof/>
+          </w:rPr>
+          <w:t>27</w:t>
+        </w:r>
+      </w:fldSimple>
       <w:r>
         <w:rPr>
           <w:lang w:val="en-US"/>
@@ -9976,27 +9619,14 @@
       <w:r>
         <w:t xml:space="preserve">Figure </w:t>
       </w:r>
-      <w:r>
-        <w:fldChar w:fldCharType="begin"/>
-      </w:r>
-      <w:r>
-        <w:instrText xml:space="preserve"> SEQ Figure \* ARABIC </w:instrText>
-      </w:r>
-      <w:r>
-        <w:fldChar w:fldCharType="separate"/>
-      </w:r>
-      <w:r>
-        <w:rPr>
-          <w:noProof/>
-        </w:rPr>
-        <w:t>28</w:t>
-      </w:r>
-      <w:r>
-        <w:rPr>
-          <w:noProof/>
-        </w:rPr>
-        <w:fldChar w:fldCharType="end"/>
-      </w:r>
+      <w:fldSimple w:instr=" SEQ Figure \* ARABIC ">
+        <w:r>
+          <w:rPr>
+            <w:noProof/>
+          </w:rPr>
+          <w:t>28</w:t>
+        </w:r>
+      </w:fldSimple>
       <w:r>
         <w:rPr>
           <w:lang w:val="en-US"/>
@@ -10057,27 +9687,14 @@
       <w:r>
         <w:t xml:space="preserve">Figure </w:t>
       </w:r>
-      <w:r>
-        <w:fldChar w:fldCharType="begin"/>
-      </w:r>
-      <w:r>
-        <w:instrText xml:space="preserve"> SEQ Figure \* ARABIC </w:instrText>
-      </w:r>
-      <w:r>
-        <w:fldChar w:fldCharType="separate"/>
-      </w:r>
-      <w:r>
-        <w:rPr>
-          <w:noProof/>
-        </w:rPr>
-        <w:t>29</w:t>
-      </w:r>
-      <w:r>
-        <w:rPr>
-          <w:noProof/>
-        </w:rPr>
-        <w:fldChar w:fldCharType="end"/>
-      </w:r>
+      <w:fldSimple w:instr=" SEQ Figure \* ARABIC ">
+        <w:r>
+          <w:rPr>
+            <w:noProof/>
+          </w:rPr>
+          <w:t>29</w:t>
+        </w:r>
+      </w:fldSimple>
       <w:r>
         <w:rPr>
           <w:lang w:val="en-US"/>
@@ -10173,27 +9790,14 @@
       <w:r>
         <w:t xml:space="preserve">Figure </w:t>
       </w:r>
-      <w:r>
-        <w:fldChar w:fldCharType="begin"/>
-      </w:r>
-      <w:r>
-        <w:instrText xml:space="preserve"> SEQ Figure \* ARABIC </w:instrText>
-      </w:r>
-      <w:r>
-        <w:fldChar w:fldCharType="separate"/>
-      </w:r>
-      <w:r>
-        <w:rPr>
-          <w:noProof/>
-        </w:rPr>
-        <w:t>30</w:t>
-      </w:r>
-      <w:r>
-        <w:rPr>
-          <w:noProof/>
-        </w:rPr>
-        <w:fldChar w:fldCharType="end"/>
-      </w:r>
+      <w:fldSimple w:instr=" SEQ Figure \* ARABIC ">
+        <w:r>
+          <w:rPr>
+            <w:noProof/>
+          </w:rPr>
+          <w:t>30</w:t>
+        </w:r>
+      </w:fldSimple>
       <w:r>
         <w:rPr>
           <w:lang w:val="en-US"/>
@@ -10287,27 +9891,14 @@
       <w:r>
         <w:t xml:space="preserve">Figure </w:t>
       </w:r>
-      <w:r>
-        <w:fldChar w:fldCharType="begin"/>
-      </w:r>
-      <w:r>
-        <w:instrText xml:space="preserve"> SEQ Figure \* ARABIC </w:instrText>
-      </w:r>
-      <w:r>
-        <w:fldChar w:fldCharType="separate"/>
-      </w:r>
-      <w:r>
-        <w:rPr>
-          <w:noProof/>
-        </w:rPr>
-        <w:t>31</w:t>
-      </w:r>
-      <w:r>
-        <w:rPr>
-          <w:noProof/>
-        </w:rPr>
-        <w:fldChar w:fldCharType="end"/>
-      </w:r>
+      <w:fldSimple w:instr=" SEQ Figure \* ARABIC ">
+        <w:r>
+          <w:rPr>
+            <w:noProof/>
+          </w:rPr>
+          <w:t>31</w:t>
+        </w:r>
+      </w:fldSimple>
       <w:r>
         <w:rPr>
           <w:lang w:val="en-US"/>
@@ -30019,6 +29610,1450 @@
           <w:lang w:val="en-US" w:bidi="bn-BD"/>
         </w:rPr>
         <w:t>new[, c(1,23,22,3,4,10,11,13,25,28,24)], "Baby.csv")</w:t>
+      </w:r>
+    </w:p>
+    <w:p>
+      <w:pPr>
+        <w:shd w:val="clear" w:color="auto" w:fill="FFFFFF"/>
+        <w:spacing w:line="285" w:lineRule="atLeast"/>
+        <w:rPr>
+          <w:rFonts w:ascii="Consolas" w:eastAsia="Times New Roman" w:hAnsi="Consolas" w:cs="Times New Roman"/>
+          <w:color w:val="000000"/>
+          <w:sz w:val="21"/>
+          <w:szCs w:val="21"/>
+          <w:lang w:val="en-US" w:bidi="bn-BD"/>
+        </w:rPr>
+      </w:pPr>
+    </w:p>
+    <w:p>
+      <w:pPr>
+        <w:shd w:val="clear" w:color="auto" w:fill="FFFFFF"/>
+        <w:spacing w:line="285" w:lineRule="atLeast"/>
+        <w:rPr>
+          <w:rFonts w:ascii="Consolas" w:eastAsia="Times New Roman" w:hAnsi="Consolas" w:cs="Times New Roman"/>
+          <w:color w:val="000000"/>
+          <w:sz w:val="21"/>
+          <w:szCs w:val="21"/>
+          <w:lang w:val="en-US" w:bidi="bn-BD"/>
+        </w:rPr>
+      </w:pPr>
+    </w:p>
+    <w:p>
+      <w:pPr>
+        <w:spacing w:line="360" w:lineRule="auto"/>
+        <w:jc w:val="center"/>
+        <w:rPr>
+          <w:u w:val="single"/>
+        </w:rPr>
+      </w:pPr>
+      <w:r>
+        <w:rPr>
+          <w:u w:val="single"/>
+        </w:rPr>
+        <w:t>named_entity_project.py</w:t>
+      </w:r>
+    </w:p>
+    <w:p>
+      <w:pPr>
+        <w:shd w:val="clear" w:color="auto" w:fill="FFFFFF"/>
+        <w:spacing w:line="285" w:lineRule="atLeast"/>
+        <w:rPr>
+          <w:rFonts w:ascii="Consolas" w:eastAsia="Times New Roman" w:hAnsi="Consolas" w:cs="Times New Roman"/>
+          <w:color w:val="000000"/>
+          <w:sz w:val="21"/>
+          <w:szCs w:val="21"/>
+          <w:lang w:val="en-US" w:bidi="bn-BD"/>
+        </w:rPr>
+      </w:pPr>
+      <w:r>
+        <w:rPr>
+          <w:rFonts w:ascii="Consolas" w:eastAsia="Times New Roman" w:hAnsi="Consolas" w:cs="Times New Roman"/>
+          <w:color w:val="000000"/>
+          <w:sz w:val="21"/>
+          <w:szCs w:val="21"/>
+          <w:lang w:val="en-US" w:bidi="bn-BD"/>
+        </w:rPr>
+        <w:t>import pandas as pd</w:t>
+      </w:r>
+    </w:p>
+    <w:p>
+      <w:pPr>
+        <w:shd w:val="clear" w:color="auto" w:fill="FFFFFF"/>
+        <w:spacing w:line="285" w:lineRule="atLeast"/>
+        <w:rPr>
+          <w:rFonts w:ascii="Consolas" w:eastAsia="Times New Roman" w:hAnsi="Consolas" w:cs="Times New Roman"/>
+          <w:color w:val="000000"/>
+          <w:sz w:val="21"/>
+          <w:szCs w:val="21"/>
+          <w:lang w:val="en-US" w:bidi="bn-BD"/>
+        </w:rPr>
+      </w:pPr>
+      <w:r>
+        <w:rPr>
+          <w:rFonts w:ascii="Consolas" w:eastAsia="Times New Roman" w:hAnsi="Consolas" w:cs="Times New Roman"/>
+          <w:color w:val="000000"/>
+          <w:sz w:val="21"/>
+          <w:szCs w:val="21"/>
+          <w:lang w:val="en-US" w:bidi="bn-BD"/>
+        </w:rPr>
+        <w:t>import spacy</w:t>
+      </w:r>
+    </w:p>
+    <w:p>
+      <w:pPr>
+        <w:shd w:val="clear" w:color="auto" w:fill="FFFFFF"/>
+        <w:spacing w:line="285" w:lineRule="atLeast"/>
+        <w:rPr>
+          <w:rFonts w:ascii="Consolas" w:eastAsia="Times New Roman" w:hAnsi="Consolas" w:cs="Times New Roman"/>
+          <w:color w:val="000000"/>
+          <w:sz w:val="21"/>
+          <w:szCs w:val="21"/>
+          <w:lang w:val="en-US" w:bidi="bn-BD"/>
+        </w:rPr>
+      </w:pPr>
+    </w:p>
+    <w:p>
+      <w:pPr>
+        <w:shd w:val="clear" w:color="auto" w:fill="FFFFFF"/>
+        <w:spacing w:line="285" w:lineRule="atLeast"/>
+        <w:rPr>
+          <w:rFonts w:ascii="Consolas" w:eastAsia="Times New Roman" w:hAnsi="Consolas" w:cs="Times New Roman"/>
+          <w:color w:val="000000"/>
+          <w:sz w:val="21"/>
+          <w:szCs w:val="21"/>
+          <w:lang w:val="en-US" w:bidi="bn-BD"/>
+        </w:rPr>
+      </w:pPr>
+      <w:r>
+        <w:rPr>
+          <w:rFonts w:ascii="Consolas" w:eastAsia="Times New Roman" w:hAnsi="Consolas" w:cs="Times New Roman"/>
+          <w:color w:val="000000"/>
+          <w:sz w:val="21"/>
+          <w:szCs w:val="21"/>
+          <w:lang w:val="en-US" w:bidi="bn-BD"/>
+        </w:rPr>
+        <w:t>#</w:t>
+      </w:r>
+      <w:proofErr w:type="gramStart"/>
+      <w:r>
+        <w:rPr>
+          <w:rFonts w:ascii="Consolas" w:eastAsia="Times New Roman" w:hAnsi="Consolas" w:cs="Times New Roman"/>
+          <w:color w:val="000000"/>
+          <w:sz w:val="21"/>
+          <w:szCs w:val="21"/>
+          <w:lang w:val="en-US" w:bidi="bn-BD"/>
+        </w:rPr>
+        <w:t>reading</w:t>
+      </w:r>
+      <w:proofErr w:type="gramEnd"/>
+      <w:r>
+        <w:rPr>
+          <w:rFonts w:ascii="Consolas" w:eastAsia="Times New Roman" w:hAnsi="Consolas" w:cs="Times New Roman"/>
+          <w:color w:val="000000"/>
+          <w:sz w:val="21"/>
+          <w:szCs w:val="21"/>
+          <w:lang w:val="en-US" w:bidi="bn-BD"/>
+        </w:rPr>
+        <w:t xml:space="preserve"> in data</w:t>
+      </w:r>
+    </w:p>
+    <w:p>
+      <w:pPr>
+        <w:shd w:val="clear" w:color="auto" w:fill="FFFFFF"/>
+        <w:spacing w:line="285" w:lineRule="atLeast"/>
+        <w:rPr>
+          <w:rFonts w:ascii="Consolas" w:eastAsia="Times New Roman" w:hAnsi="Consolas" w:cs="Times New Roman"/>
+          <w:color w:val="000000"/>
+          <w:sz w:val="21"/>
+          <w:szCs w:val="21"/>
+          <w:lang w:val="en-US" w:bidi="bn-BD"/>
+        </w:rPr>
+      </w:pPr>
+      <w:r>
+        <w:rPr>
+          <w:rFonts w:ascii="Consolas" w:eastAsia="Times New Roman" w:hAnsi="Consolas" w:cs="Times New Roman"/>
+          <w:color w:val="000000"/>
+          <w:sz w:val="21"/>
+          <w:szCs w:val="21"/>
+          <w:lang w:val="en-US" w:bidi="bn-BD"/>
+        </w:rPr>
+        <w:t>data=</w:t>
+      </w:r>
+      <w:proofErr w:type="gramStart"/>
+      <w:r>
+        <w:rPr>
+          <w:rFonts w:ascii="Consolas" w:eastAsia="Times New Roman" w:hAnsi="Consolas" w:cs="Times New Roman"/>
+          <w:color w:val="000000"/>
+          <w:sz w:val="21"/>
+          <w:szCs w:val="21"/>
+          <w:lang w:val="en-US" w:bidi="bn-BD"/>
+        </w:rPr>
+        <w:t>pd.read</w:t>
+      </w:r>
+      <w:proofErr w:type="gramEnd"/>
+      <w:r>
+        <w:rPr>
+          <w:rFonts w:ascii="Consolas" w:eastAsia="Times New Roman" w:hAnsi="Consolas" w:cs="Times New Roman"/>
+          <w:color w:val="000000"/>
+          <w:sz w:val="21"/>
+          <w:szCs w:val="21"/>
+          <w:lang w:val="en-US" w:bidi="bn-BD"/>
+        </w:rPr>
+        <w:t>_csv('/Users/adwoaboadi-asamoah/Desktop/programming/project.csv')</w:t>
+      </w:r>
+    </w:p>
+    <w:p>
+      <w:pPr>
+        <w:shd w:val="clear" w:color="auto" w:fill="FFFFFF"/>
+        <w:spacing w:line="285" w:lineRule="atLeast"/>
+        <w:rPr>
+          <w:rFonts w:ascii="Consolas" w:eastAsia="Times New Roman" w:hAnsi="Consolas" w:cs="Times New Roman"/>
+          <w:color w:val="000000"/>
+          <w:sz w:val="21"/>
+          <w:szCs w:val="21"/>
+          <w:lang w:val="en-US" w:bidi="bn-BD"/>
+        </w:rPr>
+      </w:pPr>
+      <w:proofErr w:type="spellStart"/>
+      <w:r>
+        <w:rPr>
+          <w:rFonts w:ascii="Consolas" w:eastAsia="Times New Roman" w:hAnsi="Consolas" w:cs="Times New Roman"/>
+          <w:color w:val="000000"/>
+          <w:sz w:val="21"/>
+          <w:szCs w:val="21"/>
+          <w:lang w:val="en-US" w:bidi="bn-BD"/>
+        </w:rPr>
+        <w:t>dat</w:t>
+      </w:r>
+      <w:proofErr w:type="spellEnd"/>
+      <w:r>
+        <w:rPr>
+          <w:rFonts w:ascii="Consolas" w:eastAsia="Times New Roman" w:hAnsi="Consolas" w:cs="Times New Roman"/>
+          <w:color w:val="000000"/>
+          <w:sz w:val="21"/>
+          <w:szCs w:val="21"/>
+          <w:lang w:val="en-US" w:bidi="bn-BD"/>
+        </w:rPr>
+        <w:t>= data['0'].</w:t>
+      </w:r>
+      <w:proofErr w:type="spellStart"/>
+      <w:r>
+        <w:rPr>
+          <w:rFonts w:ascii="Consolas" w:eastAsia="Times New Roman" w:hAnsi="Consolas" w:cs="Times New Roman"/>
+          <w:color w:val="000000"/>
+          <w:sz w:val="21"/>
+          <w:szCs w:val="21"/>
+          <w:lang w:val="en-US" w:bidi="bn-BD"/>
+        </w:rPr>
+        <w:t>to_</w:t>
+      </w:r>
+      <w:proofErr w:type="gramStart"/>
+      <w:r>
+        <w:rPr>
+          <w:rFonts w:ascii="Consolas" w:eastAsia="Times New Roman" w:hAnsi="Consolas" w:cs="Times New Roman"/>
+          <w:color w:val="000000"/>
+          <w:sz w:val="21"/>
+          <w:szCs w:val="21"/>
+          <w:lang w:val="en-US" w:bidi="bn-BD"/>
+        </w:rPr>
+        <w:t>list</w:t>
+      </w:r>
+      <w:proofErr w:type="spellEnd"/>
+      <w:r>
+        <w:rPr>
+          <w:rFonts w:ascii="Consolas" w:eastAsia="Times New Roman" w:hAnsi="Consolas" w:cs="Times New Roman"/>
+          <w:color w:val="000000"/>
+          <w:sz w:val="21"/>
+          <w:szCs w:val="21"/>
+          <w:lang w:val="en-US" w:bidi="bn-BD"/>
+        </w:rPr>
+        <w:t>(</w:t>
+      </w:r>
+      <w:proofErr w:type="gramEnd"/>
+      <w:r>
+        <w:rPr>
+          <w:rFonts w:ascii="Consolas" w:eastAsia="Times New Roman" w:hAnsi="Consolas" w:cs="Times New Roman"/>
+          <w:color w:val="000000"/>
+          <w:sz w:val="21"/>
+          <w:szCs w:val="21"/>
+          <w:lang w:val="en-US" w:bidi="bn-BD"/>
+        </w:rPr>
+        <w:t xml:space="preserve">)   </w:t>
+      </w:r>
+    </w:p>
+    <w:p>
+      <w:pPr>
+        <w:shd w:val="clear" w:color="auto" w:fill="FFFFFF"/>
+        <w:spacing w:line="285" w:lineRule="atLeast"/>
+        <w:rPr>
+          <w:rFonts w:ascii="Consolas" w:eastAsia="Times New Roman" w:hAnsi="Consolas" w:cs="Times New Roman"/>
+          <w:color w:val="000000"/>
+          <w:sz w:val="21"/>
+          <w:szCs w:val="21"/>
+          <w:lang w:val="en-US" w:bidi="bn-BD"/>
+        </w:rPr>
+      </w:pPr>
+      <w:proofErr w:type="spellStart"/>
+      <w:r>
+        <w:rPr>
+          <w:rFonts w:ascii="Consolas" w:eastAsia="Times New Roman" w:hAnsi="Consolas" w:cs="Times New Roman"/>
+          <w:color w:val="000000"/>
+          <w:sz w:val="21"/>
+          <w:szCs w:val="21"/>
+          <w:lang w:val="en-US" w:bidi="bn-BD"/>
+        </w:rPr>
+        <w:t>listi</w:t>
+      </w:r>
+      <w:proofErr w:type="spellEnd"/>
+      <w:r>
+        <w:rPr>
+          <w:rFonts w:ascii="Consolas" w:eastAsia="Times New Roman" w:hAnsi="Consolas" w:cs="Times New Roman"/>
+          <w:color w:val="000000"/>
+          <w:sz w:val="21"/>
+          <w:szCs w:val="21"/>
+          <w:lang w:val="en-US" w:bidi="bn-BD"/>
+        </w:rPr>
+        <w:t xml:space="preserve">=' </w:t>
+      </w:r>
+      <w:proofErr w:type="gramStart"/>
+      <w:r>
+        <w:rPr>
+          <w:rFonts w:ascii="Consolas" w:eastAsia="Times New Roman" w:hAnsi="Consolas" w:cs="Times New Roman"/>
+          <w:color w:val="000000"/>
+          <w:sz w:val="21"/>
+          <w:szCs w:val="21"/>
+          <w:lang w:val="en-US" w:bidi="bn-BD"/>
+        </w:rPr>
+        <w:t>'.join</w:t>
+      </w:r>
+      <w:proofErr w:type="gramEnd"/>
+      <w:r>
+        <w:rPr>
+          <w:rFonts w:ascii="Consolas" w:eastAsia="Times New Roman" w:hAnsi="Consolas" w:cs="Times New Roman"/>
+          <w:color w:val="000000"/>
+          <w:sz w:val="21"/>
+          <w:szCs w:val="21"/>
+          <w:lang w:val="en-US" w:bidi="bn-BD"/>
+        </w:rPr>
+        <w:t>(map(</w:t>
+      </w:r>
+      <w:proofErr w:type="spellStart"/>
+      <w:r>
+        <w:rPr>
+          <w:rFonts w:ascii="Consolas" w:eastAsia="Times New Roman" w:hAnsi="Consolas" w:cs="Times New Roman"/>
+          <w:color w:val="000000"/>
+          <w:sz w:val="21"/>
+          <w:szCs w:val="21"/>
+          <w:lang w:val="en-US" w:bidi="bn-BD"/>
+        </w:rPr>
+        <w:t>str,dat</w:t>
+      </w:r>
+      <w:proofErr w:type="spellEnd"/>
+      <w:r>
+        <w:rPr>
+          <w:rFonts w:ascii="Consolas" w:eastAsia="Times New Roman" w:hAnsi="Consolas" w:cs="Times New Roman"/>
+          <w:color w:val="000000"/>
+          <w:sz w:val="21"/>
+          <w:szCs w:val="21"/>
+          <w:lang w:val="en-US" w:bidi="bn-BD"/>
+        </w:rPr>
+        <w:t xml:space="preserve">))   </w:t>
+      </w:r>
+    </w:p>
+    <w:p>
+      <w:pPr>
+        <w:shd w:val="clear" w:color="auto" w:fill="FFFFFF"/>
+        <w:spacing w:line="285" w:lineRule="atLeast"/>
+        <w:rPr>
+          <w:rFonts w:ascii="Consolas" w:eastAsia="Times New Roman" w:hAnsi="Consolas" w:cs="Times New Roman"/>
+          <w:color w:val="000000"/>
+          <w:sz w:val="21"/>
+          <w:szCs w:val="21"/>
+          <w:lang w:val="en-US" w:bidi="bn-BD"/>
+        </w:rPr>
+      </w:pPr>
+      <w:r>
+        <w:rPr>
+          <w:rFonts w:ascii="Consolas" w:eastAsia="Times New Roman" w:hAnsi="Consolas" w:cs="Times New Roman"/>
+          <w:color w:val="000000"/>
+          <w:sz w:val="21"/>
+          <w:szCs w:val="21"/>
+          <w:lang w:val="en-US" w:bidi="bn-BD"/>
+        </w:rPr>
+        <w:t xml:space="preserve">        </w:t>
+      </w:r>
+    </w:p>
+    <w:p>
+      <w:pPr>
+        <w:shd w:val="clear" w:color="auto" w:fill="FFFFFF"/>
+        <w:spacing w:line="285" w:lineRule="atLeast"/>
+        <w:rPr>
+          <w:rFonts w:ascii="Consolas" w:eastAsia="Times New Roman" w:hAnsi="Consolas" w:cs="Times New Roman"/>
+          <w:color w:val="000000"/>
+          <w:sz w:val="21"/>
+          <w:szCs w:val="21"/>
+          <w:lang w:val="en-US" w:bidi="bn-BD"/>
+        </w:rPr>
+      </w:pPr>
+    </w:p>
+    <w:p>
+      <w:pPr>
+        <w:shd w:val="clear" w:color="auto" w:fill="FFFFFF"/>
+        <w:spacing w:line="285" w:lineRule="atLeast"/>
+        <w:rPr>
+          <w:rFonts w:ascii="Consolas" w:eastAsia="Times New Roman" w:hAnsi="Consolas" w:cs="Times New Roman"/>
+          <w:color w:val="000000"/>
+          <w:sz w:val="21"/>
+          <w:szCs w:val="21"/>
+          <w:lang w:val="en-US" w:bidi="bn-BD"/>
+        </w:rPr>
+      </w:pPr>
+      <w:r>
+        <w:rPr>
+          <w:rFonts w:ascii="Consolas" w:eastAsia="Times New Roman" w:hAnsi="Consolas" w:cs="Times New Roman"/>
+          <w:color w:val="000000"/>
+          <w:sz w:val="21"/>
+          <w:szCs w:val="21"/>
+          <w:lang w:val="en-US" w:bidi="bn-BD"/>
+        </w:rPr>
+        <w:t xml:space="preserve"># Load </w:t>
+      </w:r>
+      <w:proofErr w:type="spellStart"/>
+      <w:r>
+        <w:rPr>
+          <w:rFonts w:ascii="Consolas" w:eastAsia="Times New Roman" w:hAnsi="Consolas" w:cs="Times New Roman"/>
+          <w:color w:val="000000"/>
+          <w:sz w:val="21"/>
+          <w:szCs w:val="21"/>
+          <w:lang w:val="en-US" w:bidi="bn-BD"/>
+        </w:rPr>
+        <w:t>SpaCy</w:t>
+      </w:r>
+      <w:proofErr w:type="spellEnd"/>
+      <w:r>
+        <w:rPr>
+          <w:rFonts w:ascii="Consolas" w:eastAsia="Times New Roman" w:hAnsi="Consolas" w:cs="Times New Roman"/>
+          <w:color w:val="000000"/>
+          <w:sz w:val="21"/>
+          <w:szCs w:val="21"/>
+          <w:lang w:val="en-US" w:bidi="bn-BD"/>
+        </w:rPr>
+        <w:t xml:space="preserve"> model</w:t>
+      </w:r>
+    </w:p>
+    <w:p>
+      <w:pPr>
+        <w:shd w:val="clear" w:color="auto" w:fill="FFFFFF"/>
+        <w:spacing w:line="285" w:lineRule="atLeast"/>
+        <w:rPr>
+          <w:rFonts w:ascii="Consolas" w:eastAsia="Times New Roman" w:hAnsi="Consolas" w:cs="Times New Roman"/>
+          <w:color w:val="000000"/>
+          <w:sz w:val="21"/>
+          <w:szCs w:val="21"/>
+          <w:lang w:val="en-US" w:bidi="bn-BD"/>
+        </w:rPr>
+      </w:pPr>
+      <w:proofErr w:type="spellStart"/>
+      <w:r>
+        <w:rPr>
+          <w:rFonts w:ascii="Consolas" w:eastAsia="Times New Roman" w:hAnsi="Consolas" w:cs="Times New Roman"/>
+          <w:color w:val="000000"/>
+          <w:sz w:val="21"/>
+          <w:szCs w:val="21"/>
+          <w:lang w:val="en-US" w:bidi="bn-BD"/>
+        </w:rPr>
+        <w:t>nlp</w:t>
+      </w:r>
+      <w:proofErr w:type="spellEnd"/>
+      <w:r>
+        <w:rPr>
+          <w:rFonts w:ascii="Consolas" w:eastAsia="Times New Roman" w:hAnsi="Consolas" w:cs="Times New Roman"/>
+          <w:color w:val="000000"/>
+          <w:sz w:val="21"/>
+          <w:szCs w:val="21"/>
+          <w:lang w:val="en-US" w:bidi="bn-BD"/>
+        </w:rPr>
+        <w:t xml:space="preserve"> = </w:t>
+      </w:r>
+      <w:proofErr w:type="spellStart"/>
+      <w:proofErr w:type="gramStart"/>
+      <w:r>
+        <w:rPr>
+          <w:rFonts w:ascii="Consolas" w:eastAsia="Times New Roman" w:hAnsi="Consolas" w:cs="Times New Roman"/>
+          <w:color w:val="000000"/>
+          <w:sz w:val="21"/>
+          <w:szCs w:val="21"/>
+          <w:lang w:val="en-US" w:bidi="bn-BD"/>
+        </w:rPr>
+        <w:t>spacy.load</w:t>
+      </w:r>
+      <w:proofErr w:type="spellEnd"/>
+      <w:proofErr w:type="gramEnd"/>
+      <w:r>
+        <w:rPr>
+          <w:rFonts w:ascii="Consolas" w:eastAsia="Times New Roman" w:hAnsi="Consolas" w:cs="Times New Roman"/>
+          <w:color w:val="000000"/>
+          <w:sz w:val="21"/>
+          <w:szCs w:val="21"/>
+          <w:lang w:val="en-US" w:bidi="bn-BD"/>
+        </w:rPr>
+        <w:t>("</w:t>
+      </w:r>
+      <w:proofErr w:type="spellStart"/>
+      <w:r>
+        <w:rPr>
+          <w:rFonts w:ascii="Consolas" w:eastAsia="Times New Roman" w:hAnsi="Consolas" w:cs="Times New Roman"/>
+          <w:color w:val="000000"/>
+          <w:sz w:val="21"/>
+          <w:szCs w:val="21"/>
+          <w:lang w:val="en-US" w:bidi="bn-BD"/>
+        </w:rPr>
+        <w:t>en_core_web_sm</w:t>
+      </w:r>
+      <w:proofErr w:type="spellEnd"/>
+      <w:r>
+        <w:rPr>
+          <w:rFonts w:ascii="Consolas" w:eastAsia="Times New Roman" w:hAnsi="Consolas" w:cs="Times New Roman"/>
+          <w:color w:val="000000"/>
+          <w:sz w:val="21"/>
+          <w:szCs w:val="21"/>
+          <w:lang w:val="en-US" w:bidi="bn-BD"/>
+        </w:rPr>
+        <w:t>")</w:t>
+      </w:r>
+    </w:p>
+    <w:p>
+      <w:pPr>
+        <w:shd w:val="clear" w:color="auto" w:fill="FFFFFF"/>
+        <w:spacing w:line="285" w:lineRule="atLeast"/>
+        <w:rPr>
+          <w:rFonts w:ascii="Consolas" w:eastAsia="Times New Roman" w:hAnsi="Consolas" w:cs="Times New Roman"/>
+          <w:color w:val="000000"/>
+          <w:sz w:val="21"/>
+          <w:szCs w:val="21"/>
+          <w:lang w:val="en-US" w:bidi="bn-BD"/>
+        </w:rPr>
+      </w:pPr>
+      <w:r>
+        <w:rPr>
+          <w:rFonts w:ascii="Consolas" w:eastAsia="Times New Roman" w:hAnsi="Consolas" w:cs="Times New Roman"/>
+          <w:color w:val="000000"/>
+          <w:sz w:val="21"/>
+          <w:szCs w:val="21"/>
+          <w:lang w:val="en-US" w:bidi="bn-BD"/>
+        </w:rPr>
+        <w:t xml:space="preserve">doc = </w:t>
+      </w:r>
+      <w:proofErr w:type="spellStart"/>
+      <w:r>
+        <w:rPr>
+          <w:rFonts w:ascii="Consolas" w:eastAsia="Times New Roman" w:hAnsi="Consolas" w:cs="Times New Roman"/>
+          <w:color w:val="000000"/>
+          <w:sz w:val="21"/>
+          <w:szCs w:val="21"/>
+          <w:lang w:val="en-US" w:bidi="bn-BD"/>
+        </w:rPr>
+        <w:t>nlp</w:t>
+      </w:r>
+      <w:proofErr w:type="spellEnd"/>
+      <w:r>
+        <w:rPr>
+          <w:rFonts w:ascii="Consolas" w:eastAsia="Times New Roman" w:hAnsi="Consolas" w:cs="Times New Roman"/>
+          <w:color w:val="000000"/>
+          <w:sz w:val="21"/>
+          <w:szCs w:val="21"/>
+          <w:lang w:val="en-US" w:bidi="bn-BD"/>
+        </w:rPr>
+        <w:t>(</w:t>
+      </w:r>
+      <w:proofErr w:type="spellStart"/>
+      <w:r>
+        <w:rPr>
+          <w:rFonts w:ascii="Consolas" w:eastAsia="Times New Roman" w:hAnsi="Consolas" w:cs="Times New Roman"/>
+          <w:color w:val="000000"/>
+          <w:sz w:val="21"/>
+          <w:szCs w:val="21"/>
+          <w:lang w:val="en-US" w:bidi="bn-BD"/>
+        </w:rPr>
+        <w:t>listi</w:t>
+      </w:r>
+      <w:proofErr w:type="spellEnd"/>
+      <w:r>
+        <w:rPr>
+          <w:rFonts w:ascii="Consolas" w:eastAsia="Times New Roman" w:hAnsi="Consolas" w:cs="Times New Roman"/>
+          <w:color w:val="000000"/>
+          <w:sz w:val="21"/>
+          <w:szCs w:val="21"/>
+          <w:lang w:val="en-US" w:bidi="bn-BD"/>
+        </w:rPr>
+        <w:t>)</w:t>
+      </w:r>
+    </w:p>
+    <w:p>
+      <w:pPr>
+        <w:shd w:val="clear" w:color="auto" w:fill="FFFFFF"/>
+        <w:spacing w:line="285" w:lineRule="atLeast"/>
+        <w:rPr>
+          <w:rFonts w:ascii="Consolas" w:eastAsia="Times New Roman" w:hAnsi="Consolas" w:cs="Times New Roman"/>
+          <w:color w:val="000000"/>
+          <w:sz w:val="21"/>
+          <w:szCs w:val="21"/>
+          <w:lang w:val="en-US" w:bidi="bn-BD"/>
+        </w:rPr>
+      </w:pPr>
+    </w:p>
+    <w:p>
+      <w:pPr>
+        <w:shd w:val="clear" w:color="auto" w:fill="FFFFFF"/>
+        <w:spacing w:line="285" w:lineRule="atLeast"/>
+        <w:rPr>
+          <w:rFonts w:ascii="Consolas" w:eastAsia="Times New Roman" w:hAnsi="Consolas" w:cs="Times New Roman"/>
+          <w:color w:val="000000"/>
+          <w:sz w:val="21"/>
+          <w:szCs w:val="21"/>
+          <w:lang w:val="en-US" w:bidi="bn-BD"/>
+        </w:rPr>
+      </w:pPr>
+      <w:r>
+        <w:rPr>
+          <w:rFonts w:ascii="Consolas" w:eastAsia="Times New Roman" w:hAnsi="Consolas" w:cs="Times New Roman"/>
+          <w:color w:val="000000"/>
+          <w:sz w:val="21"/>
+          <w:szCs w:val="21"/>
+          <w:lang w:val="en-US" w:bidi="bn-BD"/>
+        </w:rPr>
+        <w:t>entities = []</w:t>
+      </w:r>
+    </w:p>
+    <w:p>
+      <w:pPr>
+        <w:shd w:val="clear" w:color="auto" w:fill="FFFFFF"/>
+        <w:spacing w:line="285" w:lineRule="atLeast"/>
+        <w:rPr>
+          <w:rFonts w:ascii="Consolas" w:eastAsia="Times New Roman" w:hAnsi="Consolas" w:cs="Times New Roman"/>
+          <w:color w:val="000000"/>
+          <w:sz w:val="21"/>
+          <w:szCs w:val="21"/>
+          <w:lang w:val="en-US" w:bidi="bn-BD"/>
+        </w:rPr>
+      </w:pPr>
+      <w:r>
+        <w:rPr>
+          <w:rFonts w:ascii="Consolas" w:eastAsia="Times New Roman" w:hAnsi="Consolas" w:cs="Times New Roman"/>
+          <w:color w:val="000000"/>
+          <w:sz w:val="21"/>
+          <w:szCs w:val="21"/>
+          <w:lang w:val="en-US" w:bidi="bn-BD"/>
+        </w:rPr>
+        <w:t>labels = []</w:t>
+      </w:r>
+    </w:p>
+    <w:p>
+      <w:pPr>
+        <w:shd w:val="clear" w:color="auto" w:fill="FFFFFF"/>
+        <w:spacing w:line="285" w:lineRule="atLeast"/>
+        <w:rPr>
+          <w:rFonts w:ascii="Consolas" w:eastAsia="Times New Roman" w:hAnsi="Consolas" w:cs="Times New Roman"/>
+          <w:color w:val="000000"/>
+          <w:sz w:val="21"/>
+          <w:szCs w:val="21"/>
+          <w:lang w:val="en-US" w:bidi="bn-BD"/>
+        </w:rPr>
+      </w:pPr>
+    </w:p>
+    <w:p>
+      <w:pPr>
+        <w:shd w:val="clear" w:color="auto" w:fill="FFFFFF"/>
+        <w:spacing w:line="285" w:lineRule="atLeast"/>
+        <w:rPr>
+          <w:rFonts w:ascii="Consolas" w:eastAsia="Times New Roman" w:hAnsi="Consolas" w:cs="Times New Roman"/>
+          <w:color w:val="000000"/>
+          <w:sz w:val="21"/>
+          <w:szCs w:val="21"/>
+          <w:lang w:val="en-US" w:bidi="bn-BD"/>
+        </w:rPr>
+      </w:pPr>
+      <w:r>
+        <w:rPr>
+          <w:rFonts w:ascii="Consolas" w:eastAsia="Times New Roman" w:hAnsi="Consolas" w:cs="Times New Roman"/>
+          <w:color w:val="000000"/>
+          <w:sz w:val="21"/>
+          <w:szCs w:val="21"/>
+          <w:lang w:val="en-US" w:bidi="bn-BD"/>
+        </w:rPr>
+        <w:t xml:space="preserve">for </w:t>
+      </w:r>
+      <w:proofErr w:type="spellStart"/>
+      <w:r>
+        <w:rPr>
+          <w:rFonts w:ascii="Consolas" w:eastAsia="Times New Roman" w:hAnsi="Consolas" w:cs="Times New Roman"/>
+          <w:color w:val="000000"/>
+          <w:sz w:val="21"/>
+          <w:szCs w:val="21"/>
+          <w:lang w:val="en-US" w:bidi="bn-BD"/>
+        </w:rPr>
+        <w:t>ent</w:t>
+      </w:r>
+      <w:proofErr w:type="spellEnd"/>
+      <w:r>
+        <w:rPr>
+          <w:rFonts w:ascii="Consolas" w:eastAsia="Times New Roman" w:hAnsi="Consolas" w:cs="Times New Roman"/>
+          <w:color w:val="000000"/>
+          <w:sz w:val="21"/>
+          <w:szCs w:val="21"/>
+          <w:lang w:val="en-US" w:bidi="bn-BD"/>
+        </w:rPr>
+        <w:t xml:space="preserve"> in </w:t>
+      </w:r>
+      <w:proofErr w:type="spellStart"/>
+      <w:proofErr w:type="gramStart"/>
+      <w:r>
+        <w:rPr>
+          <w:rFonts w:ascii="Consolas" w:eastAsia="Times New Roman" w:hAnsi="Consolas" w:cs="Times New Roman"/>
+          <w:color w:val="000000"/>
+          <w:sz w:val="21"/>
+          <w:szCs w:val="21"/>
+          <w:lang w:val="en-US" w:bidi="bn-BD"/>
+        </w:rPr>
+        <w:t>doc.ents</w:t>
+      </w:r>
+      <w:proofErr w:type="spellEnd"/>
+      <w:proofErr w:type="gramEnd"/>
+      <w:r>
+        <w:rPr>
+          <w:rFonts w:ascii="Consolas" w:eastAsia="Times New Roman" w:hAnsi="Consolas" w:cs="Times New Roman"/>
+          <w:color w:val="000000"/>
+          <w:sz w:val="21"/>
+          <w:szCs w:val="21"/>
+          <w:lang w:val="en-US" w:bidi="bn-BD"/>
+        </w:rPr>
+        <w:t>:</w:t>
+      </w:r>
+    </w:p>
+    <w:p>
+      <w:pPr>
+        <w:shd w:val="clear" w:color="auto" w:fill="FFFFFF"/>
+        <w:spacing w:line="285" w:lineRule="atLeast"/>
+        <w:rPr>
+          <w:rFonts w:ascii="Consolas" w:eastAsia="Times New Roman" w:hAnsi="Consolas" w:cs="Times New Roman"/>
+          <w:color w:val="000000"/>
+          <w:sz w:val="21"/>
+          <w:szCs w:val="21"/>
+          <w:lang w:val="en-US" w:bidi="bn-BD"/>
+        </w:rPr>
+      </w:pPr>
+      <w:r>
+        <w:rPr>
+          <w:rFonts w:ascii="Consolas" w:eastAsia="Times New Roman" w:hAnsi="Consolas" w:cs="Times New Roman"/>
+          <w:color w:val="000000"/>
+          <w:sz w:val="21"/>
+          <w:szCs w:val="21"/>
+          <w:lang w:val="en-US" w:bidi="bn-BD"/>
+        </w:rPr>
+        <w:t xml:space="preserve">    </w:t>
+      </w:r>
+      <w:proofErr w:type="spellStart"/>
+      <w:proofErr w:type="gramStart"/>
+      <w:r>
+        <w:rPr>
+          <w:rFonts w:ascii="Consolas" w:eastAsia="Times New Roman" w:hAnsi="Consolas" w:cs="Times New Roman"/>
+          <w:color w:val="000000"/>
+          <w:sz w:val="21"/>
+          <w:szCs w:val="21"/>
+          <w:lang w:val="en-US" w:bidi="bn-BD"/>
+        </w:rPr>
+        <w:t>entities.append</w:t>
+      </w:r>
+      <w:proofErr w:type="spellEnd"/>
+      <w:proofErr w:type="gramEnd"/>
+      <w:r>
+        <w:rPr>
+          <w:rFonts w:ascii="Consolas" w:eastAsia="Times New Roman" w:hAnsi="Consolas" w:cs="Times New Roman"/>
+          <w:color w:val="000000"/>
+          <w:sz w:val="21"/>
+          <w:szCs w:val="21"/>
+          <w:lang w:val="en-US" w:bidi="bn-BD"/>
+        </w:rPr>
+        <w:t>(</w:t>
+      </w:r>
+      <w:proofErr w:type="spellStart"/>
+      <w:r>
+        <w:rPr>
+          <w:rFonts w:ascii="Consolas" w:eastAsia="Times New Roman" w:hAnsi="Consolas" w:cs="Times New Roman"/>
+          <w:color w:val="000000"/>
+          <w:sz w:val="21"/>
+          <w:szCs w:val="21"/>
+          <w:lang w:val="en-US" w:bidi="bn-BD"/>
+        </w:rPr>
+        <w:t>ent</w:t>
+      </w:r>
+      <w:proofErr w:type="spellEnd"/>
+      <w:r>
+        <w:rPr>
+          <w:rFonts w:ascii="Consolas" w:eastAsia="Times New Roman" w:hAnsi="Consolas" w:cs="Times New Roman"/>
+          <w:color w:val="000000"/>
+          <w:sz w:val="21"/>
+          <w:szCs w:val="21"/>
+          <w:lang w:val="en-US" w:bidi="bn-BD"/>
+        </w:rPr>
+        <w:t>)</w:t>
+      </w:r>
+    </w:p>
+    <w:p>
+      <w:pPr>
+        <w:shd w:val="clear" w:color="auto" w:fill="FFFFFF"/>
+        <w:spacing w:line="285" w:lineRule="atLeast"/>
+        <w:rPr>
+          <w:rFonts w:ascii="Consolas" w:eastAsia="Times New Roman" w:hAnsi="Consolas" w:cs="Times New Roman"/>
+          <w:color w:val="000000"/>
+          <w:sz w:val="21"/>
+          <w:szCs w:val="21"/>
+          <w:lang w:val="en-US" w:bidi="bn-BD"/>
+        </w:rPr>
+      </w:pPr>
+      <w:r>
+        <w:rPr>
+          <w:rFonts w:ascii="Consolas" w:eastAsia="Times New Roman" w:hAnsi="Consolas" w:cs="Times New Roman"/>
+          <w:color w:val="000000"/>
+          <w:sz w:val="21"/>
+          <w:szCs w:val="21"/>
+          <w:lang w:val="en-US" w:bidi="bn-BD"/>
+        </w:rPr>
+        <w:t xml:space="preserve">    </w:t>
+      </w:r>
+      <w:proofErr w:type="spellStart"/>
+      <w:proofErr w:type="gramStart"/>
+      <w:r>
+        <w:rPr>
+          <w:rFonts w:ascii="Consolas" w:eastAsia="Times New Roman" w:hAnsi="Consolas" w:cs="Times New Roman"/>
+          <w:color w:val="000000"/>
+          <w:sz w:val="21"/>
+          <w:szCs w:val="21"/>
+          <w:lang w:val="en-US" w:bidi="bn-BD"/>
+        </w:rPr>
+        <w:t>labels.append</w:t>
+      </w:r>
+      <w:proofErr w:type="spellEnd"/>
+      <w:proofErr w:type="gramEnd"/>
+      <w:r>
+        <w:rPr>
+          <w:rFonts w:ascii="Consolas" w:eastAsia="Times New Roman" w:hAnsi="Consolas" w:cs="Times New Roman"/>
+          <w:color w:val="000000"/>
+          <w:sz w:val="21"/>
+          <w:szCs w:val="21"/>
+          <w:lang w:val="en-US" w:bidi="bn-BD"/>
+        </w:rPr>
+        <w:t>(</w:t>
+      </w:r>
+      <w:proofErr w:type="spellStart"/>
+      <w:r>
+        <w:rPr>
+          <w:rFonts w:ascii="Consolas" w:eastAsia="Times New Roman" w:hAnsi="Consolas" w:cs="Times New Roman"/>
+          <w:color w:val="000000"/>
+          <w:sz w:val="21"/>
+          <w:szCs w:val="21"/>
+          <w:lang w:val="en-US" w:bidi="bn-BD"/>
+        </w:rPr>
+        <w:t>ent.label</w:t>
+      </w:r>
+      <w:proofErr w:type="spellEnd"/>
+      <w:r>
+        <w:rPr>
+          <w:rFonts w:ascii="Consolas" w:eastAsia="Times New Roman" w:hAnsi="Consolas" w:cs="Times New Roman"/>
+          <w:color w:val="000000"/>
+          <w:sz w:val="21"/>
+          <w:szCs w:val="21"/>
+          <w:lang w:val="en-US" w:bidi="bn-BD"/>
+        </w:rPr>
+        <w:t>_)</w:t>
+      </w:r>
+    </w:p>
+    <w:p>
+      <w:pPr>
+        <w:shd w:val="clear" w:color="auto" w:fill="FFFFFF"/>
+        <w:spacing w:line="285" w:lineRule="atLeast"/>
+        <w:rPr>
+          <w:rFonts w:ascii="Consolas" w:eastAsia="Times New Roman" w:hAnsi="Consolas" w:cs="Times New Roman"/>
+          <w:color w:val="000000"/>
+          <w:sz w:val="21"/>
+          <w:szCs w:val="21"/>
+          <w:lang w:val="en-US" w:bidi="bn-BD"/>
+        </w:rPr>
+      </w:pPr>
+    </w:p>
+    <w:p>
+      <w:pPr>
+        <w:shd w:val="clear" w:color="auto" w:fill="FFFFFF"/>
+        <w:spacing w:line="285" w:lineRule="atLeast"/>
+        <w:rPr>
+          <w:rFonts w:ascii="Consolas" w:eastAsia="Times New Roman" w:hAnsi="Consolas" w:cs="Times New Roman"/>
+          <w:color w:val="000000"/>
+          <w:sz w:val="21"/>
+          <w:szCs w:val="21"/>
+          <w:lang w:val="en-US" w:bidi="bn-BD"/>
+        </w:rPr>
+      </w:pPr>
+      <w:r>
+        <w:rPr>
+          <w:rFonts w:ascii="Consolas" w:eastAsia="Times New Roman" w:hAnsi="Consolas" w:cs="Times New Roman"/>
+          <w:color w:val="000000"/>
+          <w:sz w:val="21"/>
+          <w:szCs w:val="21"/>
+          <w:lang w:val="en-US" w:bidi="bn-BD"/>
+        </w:rPr>
+        <w:t xml:space="preserve"># </w:t>
+      </w:r>
+      <w:proofErr w:type="gramStart"/>
+      <w:r>
+        <w:rPr>
+          <w:rFonts w:ascii="Consolas" w:eastAsia="Times New Roman" w:hAnsi="Consolas" w:cs="Times New Roman"/>
+          <w:color w:val="000000"/>
+          <w:sz w:val="21"/>
+          <w:szCs w:val="21"/>
+          <w:lang w:val="en-US" w:bidi="bn-BD"/>
+        </w:rPr>
+        <w:t>creating</w:t>
+      </w:r>
+      <w:proofErr w:type="gramEnd"/>
+      <w:r>
+        <w:rPr>
+          <w:rFonts w:ascii="Consolas" w:eastAsia="Times New Roman" w:hAnsi="Consolas" w:cs="Times New Roman"/>
+          <w:color w:val="000000"/>
+          <w:sz w:val="21"/>
+          <w:szCs w:val="21"/>
+          <w:lang w:val="en-US" w:bidi="bn-BD"/>
+        </w:rPr>
+        <w:t xml:space="preserve"> a </w:t>
+      </w:r>
+      <w:proofErr w:type="spellStart"/>
+      <w:r>
+        <w:rPr>
+          <w:rFonts w:ascii="Consolas" w:eastAsia="Times New Roman" w:hAnsi="Consolas" w:cs="Times New Roman"/>
+          <w:color w:val="000000"/>
+          <w:sz w:val="21"/>
+          <w:szCs w:val="21"/>
+          <w:lang w:val="en-US" w:bidi="bn-BD"/>
+        </w:rPr>
+        <w:t>dataframe</w:t>
+      </w:r>
+      <w:proofErr w:type="spellEnd"/>
+      <w:r>
+        <w:rPr>
+          <w:rFonts w:ascii="Consolas" w:eastAsia="Times New Roman" w:hAnsi="Consolas" w:cs="Times New Roman"/>
+          <w:color w:val="000000"/>
+          <w:sz w:val="21"/>
+          <w:szCs w:val="21"/>
+          <w:lang w:val="en-US" w:bidi="bn-BD"/>
+        </w:rPr>
+        <w:t xml:space="preserve"> for named entities and labels    </w:t>
+      </w:r>
+    </w:p>
+    <w:p>
+      <w:pPr>
+        <w:shd w:val="clear" w:color="auto" w:fill="FFFFFF"/>
+        <w:spacing w:line="285" w:lineRule="atLeast"/>
+        <w:rPr>
+          <w:rFonts w:ascii="Consolas" w:eastAsia="Times New Roman" w:hAnsi="Consolas" w:cs="Times New Roman"/>
+          <w:color w:val="000000"/>
+          <w:sz w:val="21"/>
+          <w:szCs w:val="21"/>
+          <w:lang w:val="en-US" w:bidi="bn-BD"/>
+        </w:rPr>
+      </w:pPr>
+      <w:r>
+        <w:rPr>
+          <w:rFonts w:ascii="Consolas" w:eastAsia="Times New Roman" w:hAnsi="Consolas" w:cs="Times New Roman"/>
+          <w:color w:val="000000"/>
+          <w:sz w:val="21"/>
+          <w:szCs w:val="21"/>
+          <w:lang w:val="en-US" w:bidi="bn-BD"/>
+        </w:rPr>
+        <w:t xml:space="preserve">df = </w:t>
+      </w:r>
+      <w:proofErr w:type="spellStart"/>
+      <w:proofErr w:type="gramStart"/>
+      <w:r>
+        <w:rPr>
+          <w:rFonts w:ascii="Consolas" w:eastAsia="Times New Roman" w:hAnsi="Consolas" w:cs="Times New Roman"/>
+          <w:color w:val="000000"/>
+          <w:sz w:val="21"/>
+          <w:szCs w:val="21"/>
+          <w:lang w:val="en-US" w:bidi="bn-BD"/>
+        </w:rPr>
+        <w:t>pd.DataFrame</w:t>
+      </w:r>
+      <w:proofErr w:type="spellEnd"/>
+      <w:proofErr w:type="gramEnd"/>
+      <w:r>
+        <w:rPr>
+          <w:rFonts w:ascii="Consolas" w:eastAsia="Times New Roman" w:hAnsi="Consolas" w:cs="Times New Roman"/>
+          <w:color w:val="000000"/>
+          <w:sz w:val="21"/>
+          <w:szCs w:val="21"/>
+          <w:lang w:val="en-US" w:bidi="bn-BD"/>
+        </w:rPr>
+        <w:t>({'</w:t>
+      </w:r>
+      <w:proofErr w:type="spellStart"/>
+      <w:r>
+        <w:rPr>
+          <w:rFonts w:ascii="Consolas" w:eastAsia="Times New Roman" w:hAnsi="Consolas" w:cs="Times New Roman"/>
+          <w:color w:val="000000"/>
+          <w:sz w:val="21"/>
+          <w:szCs w:val="21"/>
+          <w:lang w:val="en-US" w:bidi="bn-BD"/>
+        </w:rPr>
+        <w:t>Entities':entities,'Labels':labels</w:t>
+      </w:r>
+      <w:proofErr w:type="spellEnd"/>
+      <w:r>
+        <w:rPr>
+          <w:rFonts w:ascii="Consolas" w:eastAsia="Times New Roman" w:hAnsi="Consolas" w:cs="Times New Roman"/>
+          <w:color w:val="000000"/>
+          <w:sz w:val="21"/>
+          <w:szCs w:val="21"/>
+          <w:lang w:val="en-US" w:bidi="bn-BD"/>
+        </w:rPr>
+        <w:t>})</w:t>
+      </w:r>
+    </w:p>
+    <w:p>
+      <w:pPr>
+        <w:shd w:val="clear" w:color="auto" w:fill="FFFFFF"/>
+        <w:spacing w:line="285" w:lineRule="atLeast"/>
+        <w:rPr>
+          <w:rFonts w:ascii="Consolas" w:eastAsia="Times New Roman" w:hAnsi="Consolas" w:cs="Times New Roman"/>
+          <w:color w:val="000000"/>
+          <w:sz w:val="21"/>
+          <w:szCs w:val="21"/>
+          <w:lang w:val="en-US" w:bidi="bn-BD"/>
+        </w:rPr>
+      </w:pPr>
+    </w:p>
+    <w:p>
+      <w:pPr>
+        <w:shd w:val="clear" w:color="auto" w:fill="FFFFFF"/>
+        <w:spacing w:line="285" w:lineRule="atLeast"/>
+        <w:rPr>
+          <w:rFonts w:ascii="Consolas" w:eastAsia="Times New Roman" w:hAnsi="Consolas" w:cs="Times New Roman"/>
+          <w:color w:val="000000"/>
+          <w:sz w:val="21"/>
+          <w:szCs w:val="21"/>
+          <w:lang w:val="en-US" w:bidi="bn-BD"/>
+        </w:rPr>
+      </w:pPr>
+      <w:r>
+        <w:rPr>
+          <w:rFonts w:ascii="Consolas" w:eastAsia="Times New Roman" w:hAnsi="Consolas" w:cs="Times New Roman"/>
+          <w:color w:val="000000"/>
+          <w:sz w:val="21"/>
+          <w:szCs w:val="21"/>
+          <w:lang w:val="en-US" w:bidi="bn-BD"/>
+        </w:rPr>
+        <w:t xml:space="preserve"># </w:t>
+      </w:r>
+      <w:proofErr w:type="gramStart"/>
+      <w:r>
+        <w:rPr>
+          <w:rFonts w:ascii="Consolas" w:eastAsia="Times New Roman" w:hAnsi="Consolas" w:cs="Times New Roman"/>
+          <w:color w:val="000000"/>
+          <w:sz w:val="21"/>
+          <w:szCs w:val="21"/>
+          <w:lang w:val="en-US" w:bidi="bn-BD"/>
+        </w:rPr>
+        <w:t>named</w:t>
+      </w:r>
+      <w:proofErr w:type="gramEnd"/>
+      <w:r>
+        <w:rPr>
+          <w:rFonts w:ascii="Consolas" w:eastAsia="Times New Roman" w:hAnsi="Consolas" w:cs="Times New Roman"/>
+          <w:color w:val="000000"/>
+          <w:sz w:val="21"/>
+          <w:szCs w:val="21"/>
+          <w:lang w:val="en-US" w:bidi="bn-BD"/>
+        </w:rPr>
+        <w:t xml:space="preserve"> entities of interest put into </w:t>
+      </w:r>
+      <w:proofErr w:type="spellStart"/>
+      <w:r>
+        <w:rPr>
+          <w:rFonts w:ascii="Consolas" w:eastAsia="Times New Roman" w:hAnsi="Consolas" w:cs="Times New Roman"/>
+          <w:color w:val="000000"/>
+          <w:sz w:val="21"/>
+          <w:szCs w:val="21"/>
+          <w:lang w:val="en-US" w:bidi="bn-BD"/>
+        </w:rPr>
+        <w:t>dataframes</w:t>
+      </w:r>
+      <w:proofErr w:type="spellEnd"/>
+    </w:p>
+    <w:p>
+      <w:pPr>
+        <w:shd w:val="clear" w:color="auto" w:fill="FFFFFF"/>
+        <w:spacing w:line="285" w:lineRule="atLeast"/>
+        <w:rPr>
+          <w:rFonts w:ascii="Consolas" w:eastAsia="Times New Roman" w:hAnsi="Consolas" w:cs="Times New Roman"/>
+          <w:color w:val="000000"/>
+          <w:sz w:val="21"/>
+          <w:szCs w:val="21"/>
+          <w:lang w:val="en-US" w:bidi="bn-BD"/>
+        </w:rPr>
+      </w:pPr>
+      <w:r>
+        <w:rPr>
+          <w:rFonts w:ascii="Consolas" w:eastAsia="Times New Roman" w:hAnsi="Consolas" w:cs="Times New Roman"/>
+          <w:color w:val="000000"/>
+          <w:sz w:val="21"/>
+          <w:szCs w:val="21"/>
+          <w:lang w:val="en-US" w:bidi="bn-BD"/>
+        </w:rPr>
+        <w:t>loc=df[df['Labels</w:t>
+      </w:r>
+      <w:proofErr w:type="gramStart"/>
+      <w:r>
+        <w:rPr>
+          <w:rFonts w:ascii="Consolas" w:eastAsia="Times New Roman" w:hAnsi="Consolas" w:cs="Times New Roman"/>
+          <w:color w:val="000000"/>
+          <w:sz w:val="21"/>
+          <w:szCs w:val="21"/>
+          <w:lang w:val="en-US" w:bidi="bn-BD"/>
+        </w:rPr>
+        <w:t>']=</w:t>
+      </w:r>
+      <w:proofErr w:type="gramEnd"/>
+      <w:r>
+        <w:rPr>
+          <w:rFonts w:ascii="Consolas" w:eastAsia="Times New Roman" w:hAnsi="Consolas" w:cs="Times New Roman"/>
+          <w:color w:val="000000"/>
+          <w:sz w:val="21"/>
+          <w:szCs w:val="21"/>
+          <w:lang w:val="en-US" w:bidi="bn-BD"/>
+        </w:rPr>
+        <w:t>='LOC']</w:t>
+      </w:r>
+    </w:p>
+    <w:p>
+      <w:pPr>
+        <w:shd w:val="clear" w:color="auto" w:fill="FFFFFF"/>
+        <w:spacing w:line="285" w:lineRule="atLeast"/>
+        <w:rPr>
+          <w:rFonts w:ascii="Consolas" w:eastAsia="Times New Roman" w:hAnsi="Consolas" w:cs="Times New Roman"/>
+          <w:color w:val="000000"/>
+          <w:sz w:val="21"/>
+          <w:szCs w:val="21"/>
+          <w:lang w:val="en-US" w:bidi="bn-BD"/>
+        </w:rPr>
+      </w:pPr>
+      <w:r>
+        <w:rPr>
+          <w:rFonts w:ascii="Consolas" w:eastAsia="Times New Roman" w:hAnsi="Consolas" w:cs="Times New Roman"/>
+          <w:color w:val="000000"/>
+          <w:sz w:val="21"/>
+          <w:szCs w:val="21"/>
+          <w:lang w:val="en-US" w:bidi="bn-BD"/>
+        </w:rPr>
+        <w:t>person=df[df['Labels</w:t>
+      </w:r>
+      <w:proofErr w:type="gramStart"/>
+      <w:r>
+        <w:rPr>
+          <w:rFonts w:ascii="Consolas" w:eastAsia="Times New Roman" w:hAnsi="Consolas" w:cs="Times New Roman"/>
+          <w:color w:val="000000"/>
+          <w:sz w:val="21"/>
+          <w:szCs w:val="21"/>
+          <w:lang w:val="en-US" w:bidi="bn-BD"/>
+        </w:rPr>
+        <w:t>']=</w:t>
+      </w:r>
+      <w:proofErr w:type="gramEnd"/>
+      <w:r>
+        <w:rPr>
+          <w:rFonts w:ascii="Consolas" w:eastAsia="Times New Roman" w:hAnsi="Consolas" w:cs="Times New Roman"/>
+          <w:color w:val="000000"/>
+          <w:sz w:val="21"/>
+          <w:szCs w:val="21"/>
+          <w:lang w:val="en-US" w:bidi="bn-BD"/>
+        </w:rPr>
+        <w:t>='PERSON']</w:t>
+      </w:r>
+    </w:p>
+    <w:p>
+      <w:pPr>
+        <w:shd w:val="clear" w:color="auto" w:fill="FFFFFF"/>
+        <w:spacing w:line="285" w:lineRule="atLeast"/>
+        <w:rPr>
+          <w:rFonts w:ascii="Consolas" w:eastAsia="Times New Roman" w:hAnsi="Consolas" w:cs="Times New Roman"/>
+          <w:color w:val="000000"/>
+          <w:sz w:val="21"/>
+          <w:szCs w:val="21"/>
+          <w:lang w:val="en-US" w:bidi="bn-BD"/>
+        </w:rPr>
+      </w:pPr>
+      <w:r>
+        <w:rPr>
+          <w:rFonts w:ascii="Consolas" w:eastAsia="Times New Roman" w:hAnsi="Consolas" w:cs="Times New Roman"/>
+          <w:color w:val="000000"/>
+          <w:sz w:val="21"/>
+          <w:szCs w:val="21"/>
+          <w:lang w:val="en-US" w:bidi="bn-BD"/>
+        </w:rPr>
+        <w:t>org=df[df['Labels</w:t>
+      </w:r>
+      <w:proofErr w:type="gramStart"/>
+      <w:r>
+        <w:rPr>
+          <w:rFonts w:ascii="Consolas" w:eastAsia="Times New Roman" w:hAnsi="Consolas" w:cs="Times New Roman"/>
+          <w:color w:val="000000"/>
+          <w:sz w:val="21"/>
+          <w:szCs w:val="21"/>
+          <w:lang w:val="en-US" w:bidi="bn-BD"/>
+        </w:rPr>
+        <w:t>']=</w:t>
+      </w:r>
+      <w:proofErr w:type="gramEnd"/>
+      <w:r>
+        <w:rPr>
+          <w:rFonts w:ascii="Consolas" w:eastAsia="Times New Roman" w:hAnsi="Consolas" w:cs="Times New Roman"/>
+          <w:color w:val="000000"/>
+          <w:sz w:val="21"/>
+          <w:szCs w:val="21"/>
+          <w:lang w:val="en-US" w:bidi="bn-BD"/>
+        </w:rPr>
+        <w:t>='ORG']</w:t>
+      </w:r>
+    </w:p>
+    <w:p>
+      <w:pPr>
+        <w:shd w:val="clear" w:color="auto" w:fill="FFFFFF"/>
+        <w:spacing w:line="285" w:lineRule="atLeast"/>
+        <w:rPr>
+          <w:rFonts w:ascii="Consolas" w:eastAsia="Times New Roman" w:hAnsi="Consolas" w:cs="Times New Roman"/>
+          <w:color w:val="000000"/>
+          <w:sz w:val="21"/>
+          <w:szCs w:val="21"/>
+          <w:lang w:val="en-US" w:bidi="bn-BD"/>
+        </w:rPr>
+      </w:pPr>
+      <w:r>
+        <w:rPr>
+          <w:rFonts w:ascii="Consolas" w:eastAsia="Times New Roman" w:hAnsi="Consolas" w:cs="Times New Roman"/>
+          <w:color w:val="000000"/>
+          <w:sz w:val="21"/>
+          <w:szCs w:val="21"/>
+          <w:lang w:val="en-US" w:bidi="bn-BD"/>
+        </w:rPr>
+        <w:t>date=df[df['Labels</w:t>
+      </w:r>
+      <w:proofErr w:type="gramStart"/>
+      <w:r>
+        <w:rPr>
+          <w:rFonts w:ascii="Consolas" w:eastAsia="Times New Roman" w:hAnsi="Consolas" w:cs="Times New Roman"/>
+          <w:color w:val="000000"/>
+          <w:sz w:val="21"/>
+          <w:szCs w:val="21"/>
+          <w:lang w:val="en-US" w:bidi="bn-BD"/>
+        </w:rPr>
+        <w:t>']=</w:t>
+      </w:r>
+      <w:proofErr w:type="gramEnd"/>
+      <w:r>
+        <w:rPr>
+          <w:rFonts w:ascii="Consolas" w:eastAsia="Times New Roman" w:hAnsi="Consolas" w:cs="Times New Roman"/>
+          <w:color w:val="000000"/>
+          <w:sz w:val="21"/>
+          <w:szCs w:val="21"/>
+          <w:lang w:val="en-US" w:bidi="bn-BD"/>
+        </w:rPr>
+        <w:t>='DATE']</w:t>
+      </w:r>
+    </w:p>
+    <w:p>
+      <w:pPr>
+        <w:shd w:val="clear" w:color="auto" w:fill="FFFFFF"/>
+        <w:spacing w:line="285" w:lineRule="atLeast"/>
+        <w:rPr>
+          <w:rFonts w:ascii="Consolas" w:eastAsia="Times New Roman" w:hAnsi="Consolas" w:cs="Times New Roman"/>
+          <w:color w:val="000000"/>
+          <w:sz w:val="21"/>
+          <w:szCs w:val="21"/>
+          <w:lang w:val="en-US" w:bidi="bn-BD"/>
+        </w:rPr>
+      </w:pPr>
+    </w:p>
+    <w:p>
+      <w:pPr>
+        <w:shd w:val="clear" w:color="auto" w:fill="FFFFFF"/>
+        <w:spacing w:line="285" w:lineRule="atLeast"/>
+        <w:rPr>
+          <w:rFonts w:ascii="Consolas" w:eastAsia="Times New Roman" w:hAnsi="Consolas" w:cs="Times New Roman"/>
+          <w:color w:val="000000"/>
+          <w:sz w:val="21"/>
+          <w:szCs w:val="21"/>
+          <w:lang w:val="en-US" w:bidi="bn-BD"/>
+        </w:rPr>
+      </w:pPr>
+      <w:r>
+        <w:rPr>
+          <w:rFonts w:ascii="Consolas" w:eastAsia="Times New Roman" w:hAnsi="Consolas" w:cs="Times New Roman"/>
+          <w:color w:val="000000"/>
+          <w:sz w:val="21"/>
+          <w:szCs w:val="21"/>
+          <w:lang w:val="en-US" w:bidi="bn-BD"/>
+        </w:rPr>
+        <w:lastRenderedPageBreak/>
+        <w:t xml:space="preserve"># </w:t>
+      </w:r>
+      <w:proofErr w:type="gramStart"/>
+      <w:r>
+        <w:rPr>
+          <w:rFonts w:ascii="Consolas" w:eastAsia="Times New Roman" w:hAnsi="Consolas" w:cs="Times New Roman"/>
+          <w:color w:val="000000"/>
+          <w:sz w:val="21"/>
+          <w:szCs w:val="21"/>
+          <w:lang w:val="en-US" w:bidi="bn-BD"/>
+        </w:rPr>
+        <w:t>creating</w:t>
+      </w:r>
+      <w:proofErr w:type="gramEnd"/>
+      <w:r>
+        <w:rPr>
+          <w:rFonts w:ascii="Consolas" w:eastAsia="Times New Roman" w:hAnsi="Consolas" w:cs="Times New Roman"/>
+          <w:color w:val="000000"/>
+          <w:sz w:val="21"/>
+          <w:szCs w:val="21"/>
+          <w:lang w:val="en-US" w:bidi="bn-BD"/>
+        </w:rPr>
+        <w:t xml:space="preserve"> csv files from </w:t>
+      </w:r>
+      <w:proofErr w:type="spellStart"/>
+      <w:r>
+        <w:rPr>
+          <w:rFonts w:ascii="Consolas" w:eastAsia="Times New Roman" w:hAnsi="Consolas" w:cs="Times New Roman"/>
+          <w:color w:val="000000"/>
+          <w:sz w:val="21"/>
+          <w:szCs w:val="21"/>
+          <w:lang w:val="en-US" w:bidi="bn-BD"/>
+        </w:rPr>
+        <w:t>dataframes</w:t>
+      </w:r>
+      <w:proofErr w:type="spellEnd"/>
+    </w:p>
+    <w:p>
+      <w:pPr>
+        <w:shd w:val="clear" w:color="auto" w:fill="FFFFFF"/>
+        <w:spacing w:line="285" w:lineRule="atLeast"/>
+        <w:rPr>
+          <w:rFonts w:ascii="Consolas" w:eastAsia="Times New Roman" w:hAnsi="Consolas" w:cs="Times New Roman"/>
+          <w:color w:val="000000"/>
+          <w:sz w:val="21"/>
+          <w:szCs w:val="21"/>
+          <w:lang w:val="en-US" w:bidi="bn-BD"/>
+        </w:rPr>
+      </w:pPr>
+    </w:p>
+    <w:p>
+      <w:pPr>
+        <w:shd w:val="clear" w:color="auto" w:fill="FFFFFF"/>
+        <w:spacing w:line="285" w:lineRule="atLeast"/>
+        <w:rPr>
+          <w:rFonts w:ascii="Consolas" w:eastAsia="Times New Roman" w:hAnsi="Consolas" w:cs="Times New Roman"/>
+          <w:color w:val="000000"/>
+          <w:sz w:val="21"/>
+          <w:szCs w:val="21"/>
+          <w:lang w:val="en-US" w:bidi="bn-BD"/>
+        </w:rPr>
+      </w:pPr>
+    </w:p>
+    <w:p>
+      <w:pPr>
+        <w:shd w:val="clear" w:color="auto" w:fill="FFFFFF"/>
+        <w:spacing w:line="285" w:lineRule="atLeast"/>
+        <w:rPr>
+          <w:rFonts w:ascii="Consolas" w:eastAsia="Times New Roman" w:hAnsi="Consolas" w:cs="Times New Roman"/>
+          <w:color w:val="000000"/>
+          <w:sz w:val="21"/>
+          <w:szCs w:val="21"/>
+          <w:lang w:val="en-US" w:bidi="bn-BD"/>
+        </w:rPr>
+      </w:pPr>
+      <w:r>
+        <w:rPr>
+          <w:rFonts w:ascii="Consolas" w:eastAsia="Times New Roman" w:hAnsi="Consolas" w:cs="Times New Roman"/>
+          <w:color w:val="000000"/>
+          <w:sz w:val="21"/>
+          <w:szCs w:val="21"/>
+          <w:lang w:val="en-US" w:bidi="bn-BD"/>
+        </w:rPr>
+        <w:t>loc.to_csv('/Users/adwoaboadi-asamoah/Desktop/programming/loc.csv')</w:t>
+      </w:r>
+    </w:p>
+    <w:p>
+      <w:pPr>
+        <w:shd w:val="clear" w:color="auto" w:fill="FFFFFF"/>
+        <w:spacing w:line="285" w:lineRule="atLeast"/>
+        <w:rPr>
+          <w:rFonts w:ascii="Consolas" w:eastAsia="Times New Roman" w:hAnsi="Consolas" w:cs="Times New Roman"/>
+          <w:color w:val="000000"/>
+          <w:sz w:val="21"/>
+          <w:szCs w:val="21"/>
+          <w:lang w:val="en-US" w:bidi="bn-BD"/>
+        </w:rPr>
+      </w:pPr>
+      <w:r>
+        <w:rPr>
+          <w:rFonts w:ascii="Consolas" w:eastAsia="Times New Roman" w:hAnsi="Consolas" w:cs="Times New Roman"/>
+          <w:color w:val="000000"/>
+          <w:sz w:val="21"/>
+          <w:szCs w:val="21"/>
+          <w:lang w:val="en-US" w:bidi="bn-BD"/>
+        </w:rPr>
+        <w:t>person.to_csv('/Users/adwoaboadi-asamoah/Desktop/programming/person.csv')</w:t>
+      </w:r>
+    </w:p>
+    <w:p>
+      <w:pPr>
+        <w:shd w:val="clear" w:color="auto" w:fill="FFFFFF"/>
+        <w:spacing w:line="285" w:lineRule="atLeast"/>
+        <w:rPr>
+          <w:rFonts w:ascii="Consolas" w:eastAsia="Times New Roman" w:hAnsi="Consolas" w:cs="Times New Roman"/>
+          <w:color w:val="000000"/>
+          <w:sz w:val="21"/>
+          <w:szCs w:val="21"/>
+          <w:lang w:val="en-US" w:bidi="bn-BD"/>
+        </w:rPr>
+      </w:pPr>
+      <w:r>
+        <w:rPr>
+          <w:rFonts w:ascii="Consolas" w:eastAsia="Times New Roman" w:hAnsi="Consolas" w:cs="Times New Roman"/>
+          <w:color w:val="000000"/>
+          <w:sz w:val="21"/>
+          <w:szCs w:val="21"/>
+          <w:lang w:val="en-US" w:bidi="bn-BD"/>
+        </w:rPr>
+        <w:t>org.to_csv('/Users/adwoaboadi-asamoah/Desktop/programming/org.csv')</w:t>
+      </w:r>
+    </w:p>
+    <w:p>
+      <w:pPr>
+        <w:shd w:val="clear" w:color="auto" w:fill="FFFFFF"/>
+        <w:spacing w:line="285" w:lineRule="atLeast"/>
+        <w:rPr>
+          <w:rFonts w:ascii="Consolas" w:eastAsia="Times New Roman" w:hAnsi="Consolas" w:cs="Times New Roman"/>
+          <w:color w:val="000000"/>
+          <w:sz w:val="21"/>
+          <w:szCs w:val="21"/>
+          <w:lang w:val="en-US" w:bidi="bn-BD"/>
+        </w:rPr>
+      </w:pPr>
+      <w:r>
+        <w:rPr>
+          <w:rFonts w:ascii="Consolas" w:eastAsia="Times New Roman" w:hAnsi="Consolas" w:cs="Times New Roman"/>
+          <w:color w:val="000000"/>
+          <w:sz w:val="21"/>
+          <w:szCs w:val="21"/>
+          <w:lang w:val="en-US" w:bidi="bn-BD"/>
+        </w:rPr>
+        <w:t>date.to_csv('/Users/adwoaboadi-asamoah/Desktop/programming/date.csv')</w:t>
       </w:r>
     </w:p>
     <w:sectPr>
@@ -30636,7 +31671,7 @@
   <w:style w:type="paragraph" w:default="1" w:styleId="Normal">
     <w:name w:val="Normal"/>
     <w:qFormat/>
-    <w:rsid w:val="003756C8"/>
+    <w:rsid w:val="00E37CA2"/>
   </w:style>
   <w:style w:type="paragraph" w:styleId="Heading1">
     <w:name w:val="heading 1"/>

</xml_diff>